<commit_message>
New links and underline as well as plain txt version
</commit_message>
<xml_diff>
--- a/Resume.docx
+++ b/Resume.docx
@@ -4,25 +4,19 @@
   <w:body>
     <w:p>
       <w:pPr>
+        <w:pBdr>
+          <w:bottom w:val="single" w:sz="12" w:space="1" w:color="auto"/>
+        </w:pBdr>
         <w:ind w:right="118"/>
         <w:jc w:val="center"/>
         <w:rPr>
-          <w:sz w:val="20"/>
-          <w:szCs w:val="20"/>
-        </w:rPr>
-      </w:pPr>
-      <w:proofErr w:type="spellStart"/>
-      <w:r>
-        <w:rPr>
           <w:rFonts w:eastAsia="Times New Roman"/>
           <w:b/>
           <w:bCs/>
           <w:sz w:val="32"/>
           <w:szCs w:val="32"/>
         </w:rPr>
-        <w:t>Jinwoo</w:t>
-      </w:r>
-      <w:proofErr w:type="spellEnd"/>
+      </w:pPr>
       <w:r>
         <w:rPr>
           <w:rFonts w:eastAsia="Times New Roman"/>
@@ -31,190 +25,27 @@
           <w:sz w:val="32"/>
           <w:szCs w:val="32"/>
         </w:rPr>
-        <w:t xml:space="preserve"> Jacob Kim</w:t>
-      </w:r>
-    </w:p>
-    <w:p>
-      <w:pPr>
-        <w:spacing w:line="53" w:lineRule="exact"/>
-        <w:rPr>
-          <w:sz w:val="24"/>
-          <w:szCs w:val="24"/>
-        </w:rPr>
-      </w:pPr>
-    </w:p>
-    <w:p>
-      <w:pPr>
-        <w:ind w:left="1742"/>
+        <w:t>Jinwoo Jacob Kim</w:t>
+      </w:r>
+    </w:p>
+    <w:p>
+      <w:pPr>
+        <w:ind w:right="118"/>
+        <w:jc w:val="center"/>
         <w:rPr>
           <w:rFonts w:eastAsia="Times New Roman"/>
           <w:b/>
           <w:bCs/>
-          <w:sz w:val="21"/>
-          <w:szCs w:val="21"/>
-        </w:rPr>
-      </w:pPr>
-      <w:r>
-        <w:rPr>
-          <w:rFonts w:eastAsia="Times New Roman"/>
-          <w:b/>
-          <w:bCs/>
-          <w:sz w:val="21"/>
-          <w:szCs w:val="21"/>
-        </w:rPr>
-        <w:t xml:space="preserve">5083 </w:t>
-      </w:r>
-      <w:proofErr w:type="spellStart"/>
-      <w:r>
-        <w:rPr>
-          <w:rFonts w:eastAsia="Times New Roman"/>
-          <w:b/>
-          <w:bCs/>
-          <w:sz w:val="21"/>
-          <w:szCs w:val="21"/>
-        </w:rPr>
-        <w:t>Brendlyn</w:t>
-      </w:r>
-      <w:r>
-        <w:rPr>
-          <w:rFonts w:eastAsia="Times New Roman"/>
-          <w:b/>
-          <w:bCs/>
-          <w:sz w:val="21"/>
-          <w:szCs w:val="21"/>
-        </w:rPr>
-        <w:t>n</w:t>
-      </w:r>
-      <w:proofErr w:type="spellEnd"/>
-      <w:r>
-        <w:rPr>
-          <w:rFonts w:eastAsia="Times New Roman"/>
-          <w:b/>
-          <w:bCs/>
-          <w:sz w:val="21"/>
-          <w:szCs w:val="21"/>
-        </w:rPr>
-        <w:t xml:space="preserve"> Dr.</w:t>
-      </w:r>
-      <w:r>
-        <w:rPr>
-          <w:rFonts w:eastAsia="Times New Roman"/>
-          <w:b/>
-          <w:bCs/>
-          <w:sz w:val="21"/>
-          <w:szCs w:val="21"/>
-        </w:rPr>
-        <w:t xml:space="preserve">, </w:t>
-      </w:r>
-      <w:r>
-        <w:rPr>
-          <w:rFonts w:eastAsia="Times New Roman"/>
-          <w:b/>
-          <w:bCs/>
-          <w:sz w:val="21"/>
-          <w:szCs w:val="21"/>
-        </w:rPr>
-        <w:t>Suwanee</w:t>
-      </w:r>
-      <w:r>
-        <w:rPr>
-          <w:rFonts w:eastAsia="Times New Roman"/>
-          <w:b/>
-          <w:bCs/>
-          <w:sz w:val="21"/>
-          <w:szCs w:val="21"/>
-        </w:rPr>
-        <w:t xml:space="preserve">, </w:t>
-      </w:r>
-      <w:r>
-        <w:rPr>
-          <w:rFonts w:eastAsia="Times New Roman"/>
-          <w:b/>
-          <w:bCs/>
-          <w:sz w:val="21"/>
-          <w:szCs w:val="21"/>
-        </w:rPr>
-        <w:t>GA</w:t>
-      </w:r>
-      <w:r>
-        <w:rPr>
-          <w:rFonts w:eastAsia="Times New Roman"/>
-          <w:b/>
-          <w:bCs/>
-          <w:sz w:val="21"/>
-          <w:szCs w:val="21"/>
-        </w:rPr>
-        <w:t xml:space="preserve">, </w:t>
-      </w:r>
-      <w:r>
-        <w:rPr>
-          <w:rFonts w:eastAsia="Times New Roman"/>
-          <w:b/>
-          <w:bCs/>
-          <w:sz w:val="21"/>
-          <w:szCs w:val="21"/>
-        </w:rPr>
-        <w:t>30024</w:t>
-      </w:r>
-      <w:r>
-        <w:rPr>
-          <w:rFonts w:eastAsia="Times New Roman"/>
-          <w:b/>
-          <w:bCs/>
-          <w:sz w:val="21"/>
-          <w:szCs w:val="21"/>
-        </w:rPr>
-        <w:t xml:space="preserve">, USA | </w:t>
-      </w:r>
-      <w:r>
-        <w:rPr>
-          <w:rFonts w:eastAsia="Times New Roman"/>
-          <w:b/>
-          <w:bCs/>
-          <w:sz w:val="21"/>
-          <w:szCs w:val="21"/>
-        </w:rPr>
-        <w:t>jkim3213</w:t>
-      </w:r>
-      <w:r>
-        <w:rPr>
-          <w:rFonts w:eastAsia="Times New Roman"/>
-          <w:b/>
-          <w:bCs/>
-          <w:sz w:val="21"/>
-          <w:szCs w:val="21"/>
-        </w:rPr>
-        <w:t xml:space="preserve">@gatech.edu | (404) </w:t>
-      </w:r>
-      <w:r>
-        <w:rPr>
-          <w:rFonts w:eastAsia="Times New Roman"/>
-          <w:b/>
-          <w:bCs/>
-          <w:sz w:val="21"/>
-          <w:szCs w:val="21"/>
-        </w:rPr>
-        <w:t>482</w:t>
-      </w:r>
-      <w:r>
-        <w:rPr>
-          <w:rFonts w:eastAsia="Times New Roman"/>
-          <w:b/>
-          <w:bCs/>
-          <w:sz w:val="21"/>
-          <w:szCs w:val="21"/>
-        </w:rPr>
-        <w:t>-</w:t>
-      </w:r>
-      <w:r>
-        <w:rPr>
-          <w:rFonts w:eastAsia="Times New Roman"/>
-          <w:b/>
-          <w:bCs/>
-          <w:sz w:val="21"/>
-          <w:szCs w:val="21"/>
-        </w:rPr>
-        <w:t>9138</w:t>
+          <w:sz w:val="32"/>
+          <w:szCs w:val="32"/>
+        </w:rPr>
+      </w:pPr>
+      <w:r>
+        <w:rPr>
+          <w:rFonts w:eastAsia="Times New Roman"/>
+          <w:bCs/>
+        </w:rPr>
+        <w:t>jinwookim3213@outlook.com</w:t>
       </w:r>
     </w:p>
     <w:p>
@@ -285,7 +116,7 @@
                     </pic:cNvPicPr>
                   </pic:nvPicPr>
                   <pic:blipFill>
-                    <a:blip r:embed="rId5">
+                    <a:blip r:embed="rId7">
                       <a:extLst/>
                     </a:blip>
                     <a:srcRect/>
@@ -403,8 +234,6 @@
         </w:rPr>
         <w:t>May 2020</w:t>
       </w:r>
-      <w:bookmarkStart w:id="0" w:name="_GoBack"/>
-      <w:bookmarkEnd w:id="0"/>
       <w:r>
         <w:rPr>
           <w:rFonts w:eastAsia="Times New Roman"/>
@@ -581,7 +410,17 @@
           <w:sz w:val="21"/>
           <w:szCs w:val="21"/>
         </w:rPr>
-        <w:t xml:space="preserve">, Computer Organization and Program(C), </w:t>
+        <w:t xml:space="preserve">, Computer </w:t>
+      </w:r>
+      <w:bookmarkStart w:id="0" w:name="_GoBack"/>
+      <w:bookmarkEnd w:id="0"/>
+      <w:r>
+        <w:rPr>
+          <w:rFonts w:eastAsia="Times New Roman"/>
+          <w:sz w:val="21"/>
+          <w:szCs w:val="21"/>
+        </w:rPr>
+        <w:t xml:space="preserve">Organization and Program(C), </w:t>
       </w:r>
       <w:r>
         <w:rPr>
@@ -682,7 +521,7 @@
                     </pic:cNvPicPr>
                   </pic:nvPicPr>
                   <pic:blipFill>
-                    <a:blip r:embed="rId5">
+                    <a:blip r:embed="rId7">
                       <a:extLst/>
                     </a:blip>
                     <a:srcRect/>
@@ -818,18 +657,8 @@
           <w:sz w:val="20"/>
           <w:szCs w:val="20"/>
         </w:rPr>
-        <w:t xml:space="preserve">, </w:t>
-      </w:r>
-      <w:proofErr w:type="spellStart"/>
-      <w:r>
-        <w:rPr>
-          <w:rFonts w:eastAsia="Times New Roman"/>
-          <w:sz w:val="20"/>
-          <w:szCs w:val="20"/>
-        </w:rPr>
-        <w:t>Tcl</w:t>
-      </w:r>
-      <w:proofErr w:type="spellEnd"/>
+        <w:t>, Tcl</w:t>
+      </w:r>
     </w:p>
     <w:p>
       <w:pPr>
@@ -1021,7 +850,7 @@
                     </pic:cNvPicPr>
                   </pic:nvPicPr>
                   <pic:blipFill>
-                    <a:blip r:embed="rId5">
+                    <a:blip r:embed="rId7">
                       <a:extLst/>
                     </a:blip>
                     <a:srcRect/>
@@ -1207,27 +1036,7 @@
           <w:sz w:val="21"/>
           <w:szCs w:val="21"/>
         </w:rPr>
-        <w:t xml:space="preserve">service for Datapath’s </w:t>
-      </w:r>
-      <w:proofErr w:type="spellStart"/>
-      <w:r>
-        <w:rPr>
-          <w:rFonts w:eastAsia="Times New Roman"/>
-          <w:bCs/>
-          <w:sz w:val="21"/>
-          <w:szCs w:val="21"/>
-        </w:rPr>
-        <w:t>MaxView</w:t>
-      </w:r>
-      <w:proofErr w:type="spellEnd"/>
-      <w:r>
-        <w:rPr>
-          <w:rFonts w:eastAsia="Times New Roman"/>
-          <w:bCs/>
-          <w:sz w:val="21"/>
-          <w:szCs w:val="21"/>
-        </w:rPr>
-        <w:t xml:space="preserve"> Software</w:t>
+        <w:t>service for Datapath’s MaxView Software</w:t>
       </w:r>
       <w:r>
         <w:rPr>
@@ -1488,27 +1297,7 @@
           <w:sz w:val="21"/>
           <w:szCs w:val="21"/>
         </w:rPr>
-        <w:t xml:space="preserve">in </w:t>
-      </w:r>
-      <w:proofErr w:type="spellStart"/>
-      <w:r>
-        <w:rPr>
-          <w:rFonts w:eastAsia="Times New Roman"/>
-          <w:bCs/>
-          <w:sz w:val="21"/>
-          <w:szCs w:val="21"/>
-        </w:rPr>
-        <w:t>Tcl</w:t>
-      </w:r>
-      <w:proofErr w:type="spellEnd"/>
-      <w:r>
-        <w:rPr>
-          <w:rFonts w:eastAsia="Times New Roman"/>
-          <w:bCs/>
-          <w:sz w:val="21"/>
-          <w:szCs w:val="21"/>
-        </w:rPr>
-        <w:t xml:space="preserve"> scripts </w:t>
+        <w:t xml:space="preserve">in Tcl scripts </w:t>
       </w:r>
       <w:r>
         <w:rPr>
@@ -2671,7 +2460,7 @@
                     </pic:cNvPicPr>
                   </pic:nvPicPr>
                   <pic:blipFill>
-                    <a:blip r:embed="rId5">
+                    <a:blip r:embed="rId7">
                       <a:extLst/>
                     </a:blip>
                     <a:srcRect/>
@@ -2699,6 +2488,7 @@
     <w:p>
       <w:pPr>
         <w:sectPr>
+          <w:headerReference w:type="default" r:id="rId8"/>
           <w:pgSz w:w="12240" w:h="15840"/>
           <w:pgMar w:top="704" w:right="620" w:bottom="282" w:left="718" w:header="0" w:footer="0" w:gutter="0"/>
           <w:cols w:space="720" w:equalWidth="0">
@@ -2860,7 +2650,6 @@
           <w:szCs w:val="20"/>
         </w:rPr>
       </w:pPr>
-      <w:proofErr w:type="spellStart"/>
       <w:r>
         <w:rPr>
           <w:rFonts w:eastAsia="Times New Roman"/>
@@ -2869,18 +2658,7 @@
           <w:sz w:val="20"/>
           <w:szCs w:val="20"/>
         </w:rPr>
-        <w:t>VGDev</w:t>
-      </w:r>
-      <w:proofErr w:type="spellEnd"/>
-      <w:r>
-        <w:rPr>
-          <w:rFonts w:eastAsia="Times New Roman"/>
-          <w:b/>
-          <w:bCs/>
-          <w:sz w:val="20"/>
-          <w:szCs w:val="20"/>
-        </w:rPr>
-        <w:t xml:space="preserve"> </w:t>
+        <w:t xml:space="preserve">VGDev </w:t>
       </w:r>
       <w:r>
         <w:rPr>
@@ -3138,6 +2916,478 @@
     </w:sectPr>
   </w:body>
 </w:document>
+</file>
+
+<file path=word/endnotes.xml><?xml version="1.0" encoding="utf-8"?>
+<w:endnotes xmlns:wpc="http://schemas.microsoft.com/office/word/2010/wordprocessingCanvas" xmlns:cx="http://schemas.microsoft.com/office/drawing/2014/chartex" xmlns:cx1="http://schemas.microsoft.com/office/drawing/2015/9/8/chartex" xmlns:cx2="http://schemas.microsoft.com/office/drawing/2015/10/21/chartex" xmlns:cx3="http://schemas.microsoft.com/office/drawing/2016/5/9/chartex" xmlns:cx4="http://schemas.microsoft.com/office/drawing/2016/5/10/chartex" xmlns:cx5="http://schemas.microsoft.com/office/drawing/2016/5/11/chartex" xmlns:cx6="http://schemas.microsoft.com/office/drawing/2016/5/12/chartex" xmlns:cx7="http://schemas.microsoft.com/office/drawing/2016/5/13/chartex" xmlns:cx8="http://schemas.microsoft.com/office/drawing/2016/5/14/chartex" xmlns:mc="http://schemas.openxmlformats.org/markup-compatibility/2006" xmlns:aink="http://schemas.microsoft.com/office/drawing/2016/ink" xmlns:am3d="http://schemas.microsoft.com/office/drawing/2017/model3d" xmlns:o="urn:schemas-microsoft-com:office:office" xmlns:r="http://schemas.openxmlformats.org/officeDocument/2006/relationships" xmlns:m="http://schemas.openxmlformats.org/officeDocument/2006/math" xmlns:v="urn:schemas-microsoft-com:vml" xmlns:wp14="http://schemas.microsoft.com/office/word/2010/wordprocessingDrawing" xmlns:wp="http://schemas.openxmlformats.org/drawingml/2006/wordprocessingDrawing" xmlns:w10="urn:schemas-microsoft-com:office:word" xmlns:w="http://schemas.openxmlformats.org/wordprocessingml/2006/main" xmlns:w14="http://schemas.microsoft.com/office/word/2010/wordml" xmlns:w15="http://schemas.microsoft.com/office/word/2012/wordml" xmlns:w16cid="http://schemas.microsoft.com/office/word/2016/wordml/cid" xmlns:w16se="http://schemas.microsoft.com/office/word/2015/wordml/symex" xmlns:wpg="http://schemas.microsoft.com/office/word/2010/wordprocessingGroup" xmlns:wpi="http://schemas.microsoft.com/office/word/2010/wordprocessingInk" xmlns:wne="http://schemas.microsoft.com/office/word/2006/wordml" xmlns:wps="http://schemas.microsoft.com/office/word/2010/wordprocessingShape" mc:Ignorable="w14 w15 w16se w16cid wp14">
+  <w:endnote w:type="separator" w:id="-1">
+    <w:p>
+      <w:r>
+        <w:separator/>
+      </w:r>
+    </w:p>
+  </w:endnote>
+  <w:endnote w:type="continuationSeparator" w:id="0">
+    <w:p>
+      <w:r>
+        <w:continuationSeparator/>
+      </w:r>
+    </w:p>
+  </w:endnote>
+</w:endnotes>
+</file>
+
+<file path=word/footnotes.xml><?xml version="1.0" encoding="utf-8"?>
+<w:footnotes xmlns:wpc="http://schemas.microsoft.com/office/word/2010/wordprocessingCanvas" xmlns:cx="http://schemas.microsoft.com/office/drawing/2014/chartex" xmlns:cx1="http://schemas.microsoft.com/office/drawing/2015/9/8/chartex" xmlns:cx2="http://schemas.microsoft.com/office/drawing/2015/10/21/chartex" xmlns:cx3="http://schemas.microsoft.com/office/drawing/2016/5/9/chartex" xmlns:cx4="http://schemas.microsoft.com/office/drawing/2016/5/10/chartex" xmlns:cx5="http://schemas.microsoft.com/office/drawing/2016/5/11/chartex" xmlns:cx6="http://schemas.microsoft.com/office/drawing/2016/5/12/chartex" xmlns:cx7="http://schemas.microsoft.com/office/drawing/2016/5/13/chartex" xmlns:cx8="http://schemas.microsoft.com/office/drawing/2016/5/14/chartex" xmlns:mc="http://schemas.openxmlformats.org/markup-compatibility/2006" xmlns:aink="http://schemas.microsoft.com/office/drawing/2016/ink" xmlns:am3d="http://schemas.microsoft.com/office/drawing/2017/model3d" xmlns:o="urn:schemas-microsoft-com:office:office" xmlns:r="http://schemas.openxmlformats.org/officeDocument/2006/relationships" xmlns:m="http://schemas.openxmlformats.org/officeDocument/2006/math" xmlns:v="urn:schemas-microsoft-com:vml" xmlns:wp14="http://schemas.microsoft.com/office/word/2010/wordprocessingDrawing" xmlns:wp="http://schemas.openxmlformats.org/drawingml/2006/wordprocessingDrawing" xmlns:w10="urn:schemas-microsoft-com:office:word" xmlns:w="http://schemas.openxmlformats.org/wordprocessingml/2006/main" xmlns:w14="http://schemas.microsoft.com/office/word/2010/wordml" xmlns:w15="http://schemas.microsoft.com/office/word/2012/wordml" xmlns:w16cid="http://schemas.microsoft.com/office/word/2016/wordml/cid" xmlns:w16se="http://schemas.microsoft.com/office/word/2015/wordml/symex" xmlns:wpg="http://schemas.microsoft.com/office/word/2010/wordprocessingGroup" xmlns:wpi="http://schemas.microsoft.com/office/word/2010/wordprocessingInk" xmlns:wne="http://schemas.microsoft.com/office/word/2006/wordml" xmlns:wps="http://schemas.microsoft.com/office/word/2010/wordprocessingShape" mc:Ignorable="w14 w15 w16se w16cid wp14">
+  <w:footnote w:type="separator" w:id="-1">
+    <w:p>
+      <w:r>
+        <w:separator/>
+      </w:r>
+    </w:p>
+  </w:footnote>
+  <w:footnote w:type="continuationSeparator" w:id="0">
+    <w:p>
+      <w:r>
+        <w:continuationSeparator/>
+      </w:r>
+    </w:p>
+  </w:footnote>
+</w:footnotes>
+</file>
+
+<file path=word/header1.xml><?xml version="1.0" encoding="utf-8"?>
+<w:hdr xmlns:wpc="http://schemas.microsoft.com/office/word/2010/wordprocessingCanvas" xmlns:cx="http://schemas.microsoft.com/office/drawing/2014/chartex" xmlns:cx1="http://schemas.microsoft.com/office/drawing/2015/9/8/chartex" xmlns:cx2="http://schemas.microsoft.com/office/drawing/2015/10/21/chartex" xmlns:cx3="http://schemas.microsoft.com/office/drawing/2016/5/9/chartex" xmlns:cx4="http://schemas.microsoft.com/office/drawing/2016/5/10/chartex" xmlns:cx5="http://schemas.microsoft.com/office/drawing/2016/5/11/chartex" xmlns:cx6="http://schemas.microsoft.com/office/drawing/2016/5/12/chartex" xmlns:cx7="http://schemas.microsoft.com/office/drawing/2016/5/13/chartex" xmlns:cx8="http://schemas.microsoft.com/office/drawing/2016/5/14/chartex" xmlns:mc="http://schemas.openxmlformats.org/markup-compatibility/2006" xmlns:aink="http://schemas.microsoft.com/office/drawing/2016/ink" xmlns:am3d="http://schemas.microsoft.com/office/drawing/2017/model3d" xmlns:o="urn:schemas-microsoft-com:office:office" xmlns:r="http://schemas.openxmlformats.org/officeDocument/2006/relationships" xmlns:m="http://schemas.openxmlformats.org/officeDocument/2006/math" xmlns:v="urn:schemas-microsoft-com:vml" xmlns:wp14="http://schemas.microsoft.com/office/word/2010/wordprocessingDrawing" xmlns:wp="http://schemas.openxmlformats.org/drawingml/2006/wordprocessingDrawing" xmlns:w10="urn:schemas-microsoft-com:office:word" xmlns:w="http://schemas.openxmlformats.org/wordprocessingml/2006/main" xmlns:w14="http://schemas.microsoft.com/office/word/2010/wordml" xmlns:w15="http://schemas.microsoft.com/office/word/2012/wordml" xmlns:w16cid="http://schemas.microsoft.com/office/word/2016/wordml/cid" xmlns:w16se="http://schemas.microsoft.com/office/word/2015/wordml/symex" xmlns:wpg="http://schemas.microsoft.com/office/word/2010/wordprocessingGroup" xmlns:wpi="http://schemas.microsoft.com/office/word/2010/wordprocessingInk" xmlns:wne="http://schemas.microsoft.com/office/word/2006/wordml" xmlns:wps="http://schemas.microsoft.com/office/word/2010/wordprocessingShape" mc:Ignorable="w14 w15 w16se w16cid wp14">
+  <w:p>
+    <w:pPr>
+      <w:rPr>
+        <w:rFonts w:eastAsia="Times New Roman"/>
+        <w:bCs/>
+        <w:sz w:val="20"/>
+        <w:szCs w:val="20"/>
+      </w:rPr>
+    </w:pPr>
+  </w:p>
+  <w:p>
+    <w:pPr>
+      <w:rPr>
+        <w:rFonts w:eastAsia="Times New Roman"/>
+        <w:bCs/>
+        <w:sz w:val="20"/>
+        <w:szCs w:val="20"/>
+      </w:rPr>
+    </w:pPr>
+    <w:r>
+      <w:rPr>
+        <w:rFonts w:eastAsia="Times New Roman"/>
+        <w:bCs/>
+        <w:sz w:val="20"/>
+        <w:szCs w:val="20"/>
+      </w:rPr>
+      <w:t>5083 Brendlynn Dr.</w:t>
+    </w:r>
+    <w:r>
+      <w:rPr>
+        <w:rFonts w:eastAsia="Times New Roman"/>
+        <w:bCs/>
+        <w:sz w:val="20"/>
+        <w:szCs w:val="20"/>
+      </w:rPr>
+      <w:tab/>
+    </w:r>
+    <w:r>
+      <w:rPr>
+        <w:rFonts w:eastAsia="Times New Roman"/>
+        <w:bCs/>
+        <w:sz w:val="20"/>
+        <w:szCs w:val="20"/>
+      </w:rPr>
+      <w:tab/>
+    </w:r>
+    <w:r>
+      <w:rPr>
+        <w:rFonts w:eastAsia="Times New Roman"/>
+        <w:bCs/>
+        <w:sz w:val="20"/>
+        <w:szCs w:val="20"/>
+      </w:rPr>
+      <w:tab/>
+    </w:r>
+    <w:r>
+      <w:rPr>
+        <w:rFonts w:eastAsia="Times New Roman"/>
+        <w:bCs/>
+        <w:sz w:val="20"/>
+        <w:szCs w:val="20"/>
+      </w:rPr>
+      <w:tab/>
+    </w:r>
+    <w:r>
+      <w:rPr>
+        <w:rFonts w:eastAsia="Times New Roman"/>
+        <w:bCs/>
+        <w:sz w:val="20"/>
+        <w:szCs w:val="20"/>
+      </w:rPr>
+      <w:tab/>
+    </w:r>
+    <w:r>
+      <w:rPr>
+        <w:rFonts w:eastAsia="Times New Roman"/>
+        <w:bCs/>
+        <w:sz w:val="20"/>
+        <w:szCs w:val="20"/>
+      </w:rPr>
+      <w:tab/>
+    </w:r>
+    <w:r>
+      <w:rPr>
+        <w:rFonts w:eastAsia="Times New Roman"/>
+        <w:bCs/>
+        <w:sz w:val="20"/>
+        <w:szCs w:val="20"/>
+      </w:rPr>
+      <w:tab/>
+    </w:r>
+    <w:r>
+      <w:rPr>
+        <w:rFonts w:eastAsia="Times New Roman"/>
+        <w:bCs/>
+        <w:sz w:val="20"/>
+        <w:szCs w:val="20"/>
+      </w:rPr>
+      <w:tab/>
+    </w:r>
+    <w:r>
+      <w:rPr>
+        <w:rFonts w:eastAsia="Times New Roman"/>
+        <w:bCs/>
+        <w:sz w:val="20"/>
+        <w:szCs w:val="20"/>
+      </w:rPr>
+      <w:tab/>
+      <w:t xml:space="preserve">       </w:t>
+    </w:r>
+    <w:r>
+      <w:rPr>
+        <w:rFonts w:eastAsia="Times New Roman"/>
+        <w:bCs/>
+        <w:sz w:val="20"/>
+        <w:szCs w:val="20"/>
+      </w:rPr>
+      <w:t xml:space="preserve">         </w:t>
+    </w:r>
+    <w:r>
+      <w:rPr>
+        <w:rFonts w:eastAsia="Times New Roman"/>
+        <w:bCs/>
+        <w:sz w:val="20"/>
+        <w:szCs w:val="20"/>
+      </w:rPr>
+      <w:t>linkedin.com/in/jjkim3213</w:t>
+    </w:r>
+  </w:p>
+  <w:p>
+    <w:pPr>
+      <w:rPr>
+        <w:rFonts w:eastAsia="Times New Roman"/>
+        <w:bCs/>
+        <w:sz w:val="20"/>
+        <w:szCs w:val="20"/>
+      </w:rPr>
+    </w:pPr>
+    <w:r>
+      <w:rPr>
+        <w:rFonts w:eastAsia="Times New Roman"/>
+        <w:bCs/>
+        <w:sz w:val="20"/>
+        <w:szCs w:val="20"/>
+      </w:rPr>
+      <w:t>Suwanee, GA 30024</w:t>
+    </w:r>
+    <w:r>
+      <w:rPr>
+        <w:rFonts w:eastAsia="Times New Roman"/>
+        <w:bCs/>
+        <w:sz w:val="20"/>
+        <w:szCs w:val="20"/>
+      </w:rPr>
+      <w:t xml:space="preserve"> </w:t>
+    </w:r>
+    <w:r>
+      <w:rPr>
+        <w:rFonts w:eastAsia="Times New Roman"/>
+        <w:bCs/>
+        <w:sz w:val="20"/>
+        <w:szCs w:val="20"/>
+      </w:rPr>
+      <w:tab/>
+    </w:r>
+    <w:r>
+      <w:rPr>
+        <w:rFonts w:eastAsia="Times New Roman"/>
+        <w:bCs/>
+        <w:sz w:val="20"/>
+        <w:szCs w:val="20"/>
+      </w:rPr>
+      <w:tab/>
+    </w:r>
+    <w:r>
+      <w:rPr>
+        <w:rFonts w:eastAsia="Times New Roman"/>
+        <w:bCs/>
+        <w:sz w:val="20"/>
+        <w:szCs w:val="20"/>
+      </w:rPr>
+      <w:tab/>
+    </w:r>
+    <w:r>
+      <w:rPr>
+        <w:rFonts w:eastAsia="Times New Roman"/>
+        <w:bCs/>
+        <w:sz w:val="20"/>
+        <w:szCs w:val="20"/>
+      </w:rPr>
+      <w:tab/>
+    </w:r>
+    <w:r>
+      <w:rPr>
+        <w:rFonts w:eastAsia="Times New Roman"/>
+        <w:bCs/>
+        <w:sz w:val="20"/>
+        <w:szCs w:val="20"/>
+      </w:rPr>
+      <w:tab/>
+    </w:r>
+    <w:r>
+      <w:rPr>
+        <w:rFonts w:eastAsia="Times New Roman"/>
+        <w:bCs/>
+        <w:sz w:val="20"/>
+        <w:szCs w:val="20"/>
+      </w:rPr>
+      <w:tab/>
+    </w:r>
+    <w:r>
+      <w:rPr>
+        <w:rFonts w:eastAsia="Times New Roman"/>
+        <w:bCs/>
+        <w:sz w:val="20"/>
+        <w:szCs w:val="20"/>
+      </w:rPr>
+      <w:tab/>
+    </w:r>
+    <w:r>
+      <w:rPr>
+        <w:rFonts w:eastAsia="Times New Roman"/>
+        <w:bCs/>
+        <w:sz w:val="20"/>
+        <w:szCs w:val="20"/>
+      </w:rPr>
+      <w:t xml:space="preserve">    </w:t>
+    </w:r>
+    <w:r>
+      <w:rPr>
+        <w:rFonts w:eastAsia="Times New Roman"/>
+        <w:bCs/>
+        <w:sz w:val="20"/>
+        <w:szCs w:val="20"/>
+      </w:rPr>
+      <w:tab/>
+    </w:r>
+    <w:r>
+      <w:rPr>
+        <w:rFonts w:eastAsia="Times New Roman"/>
+        <w:bCs/>
+        <w:sz w:val="20"/>
+        <w:szCs w:val="20"/>
+      </w:rPr>
+      <w:t xml:space="preserve">     </w:t>
+    </w:r>
+    <w:r>
+      <w:rPr>
+        <w:rFonts w:eastAsia="Times New Roman"/>
+        <w:bCs/>
+        <w:sz w:val="20"/>
+        <w:szCs w:val="20"/>
+      </w:rPr>
+      <w:t xml:space="preserve">               </w:t>
+    </w:r>
+    <w:r>
+      <w:rPr>
+        <w:rFonts w:eastAsia="Times New Roman"/>
+        <w:bCs/>
+        <w:sz w:val="20"/>
+        <w:szCs w:val="20"/>
+      </w:rPr>
+      <w:t xml:space="preserve"> </w:t>
+    </w:r>
+    <w:r>
+      <w:rPr>
+        <w:rFonts w:eastAsia="Times New Roman"/>
+        <w:bCs/>
+        <w:sz w:val="20"/>
+        <w:szCs w:val="20"/>
+      </w:rPr>
+      <w:t xml:space="preserve">        </w:t>
+    </w:r>
+    <w:r>
+      <w:rPr>
+        <w:rFonts w:eastAsia="Times New Roman"/>
+        <w:bCs/>
+        <w:sz w:val="20"/>
+        <w:szCs w:val="20"/>
+      </w:rPr>
+      <w:t xml:space="preserve"> </w:t>
+    </w:r>
+    <w:r>
+      <w:rPr>
+        <w:rFonts w:eastAsia="Times New Roman"/>
+        <w:bCs/>
+        <w:sz w:val="20"/>
+        <w:szCs w:val="20"/>
+      </w:rPr>
+      <w:t>github.com/Jkim3213</w:t>
+    </w:r>
+  </w:p>
+  <w:p>
+    <w:pPr>
+      <w:rPr>
+        <w:rFonts w:eastAsia="Times New Roman"/>
+        <w:bCs/>
+        <w:sz w:val="20"/>
+        <w:szCs w:val="20"/>
+      </w:rPr>
+    </w:pPr>
+    <w:r>
+      <w:rPr>
+        <w:rFonts w:eastAsia="Times New Roman"/>
+        <w:bCs/>
+        <w:sz w:val="20"/>
+        <w:szCs w:val="20"/>
+      </w:rPr>
+      <w:t>(404) 482-9138</w:t>
+    </w:r>
+    <w:r>
+      <w:rPr>
+        <w:rFonts w:eastAsia="Times New Roman"/>
+        <w:bCs/>
+        <w:sz w:val="20"/>
+        <w:szCs w:val="20"/>
+      </w:rPr>
+      <w:t xml:space="preserve"> </w:t>
+    </w:r>
+    <w:r>
+      <w:rPr>
+        <w:rFonts w:eastAsia="Times New Roman"/>
+        <w:bCs/>
+        <w:sz w:val="20"/>
+        <w:szCs w:val="20"/>
+      </w:rPr>
+      <w:tab/>
+    </w:r>
+    <w:r>
+      <w:rPr>
+        <w:rFonts w:eastAsia="Times New Roman"/>
+        <w:bCs/>
+        <w:sz w:val="20"/>
+        <w:szCs w:val="20"/>
+      </w:rPr>
+      <w:tab/>
+    </w:r>
+    <w:r>
+      <w:rPr>
+        <w:rFonts w:eastAsia="Times New Roman"/>
+        <w:bCs/>
+        <w:sz w:val="20"/>
+        <w:szCs w:val="20"/>
+      </w:rPr>
+      <w:tab/>
+    </w:r>
+    <w:r>
+      <w:rPr>
+        <w:rFonts w:eastAsia="Times New Roman"/>
+        <w:bCs/>
+        <w:sz w:val="20"/>
+        <w:szCs w:val="20"/>
+      </w:rPr>
+      <w:tab/>
+    </w:r>
+    <w:r>
+      <w:rPr>
+        <w:rFonts w:eastAsia="Times New Roman"/>
+        <w:bCs/>
+        <w:sz w:val="20"/>
+        <w:szCs w:val="20"/>
+      </w:rPr>
+      <w:tab/>
+    </w:r>
+    <w:r>
+      <w:rPr>
+        <w:rFonts w:eastAsia="Times New Roman"/>
+        <w:bCs/>
+        <w:sz w:val="20"/>
+        <w:szCs w:val="20"/>
+      </w:rPr>
+      <w:tab/>
+    </w:r>
+    <w:r>
+      <w:rPr>
+        <w:rFonts w:eastAsia="Times New Roman"/>
+        <w:bCs/>
+        <w:sz w:val="20"/>
+        <w:szCs w:val="20"/>
+      </w:rPr>
+      <w:tab/>
+    </w:r>
+    <w:r>
+      <w:rPr>
+        <w:rFonts w:eastAsia="Times New Roman"/>
+        <w:bCs/>
+        <w:sz w:val="20"/>
+        <w:szCs w:val="20"/>
+      </w:rPr>
+      <w:tab/>
+    </w:r>
+    <w:r>
+      <w:rPr>
+        <w:rFonts w:eastAsia="Times New Roman"/>
+        <w:bCs/>
+        <w:sz w:val="20"/>
+        <w:szCs w:val="20"/>
+      </w:rPr>
+      <w:tab/>
+    </w:r>
+    <w:r>
+      <w:rPr>
+        <w:rFonts w:eastAsia="Times New Roman"/>
+        <w:bCs/>
+        <w:sz w:val="20"/>
+        <w:szCs w:val="20"/>
+      </w:rPr>
+      <w:tab/>
+      <w:t xml:space="preserve">     </w:t>
+    </w:r>
+    <w:r>
+      <w:rPr>
+        <w:rFonts w:eastAsia="Times New Roman"/>
+        <w:bCs/>
+        <w:sz w:val="20"/>
+        <w:szCs w:val="20"/>
+      </w:rPr>
+      <w:t xml:space="preserve"> </w:t>
+    </w:r>
+    <w:r>
+      <w:rPr>
+        <w:rFonts w:eastAsia="Times New Roman"/>
+        <w:bCs/>
+        <w:sz w:val="20"/>
+        <w:szCs w:val="20"/>
+      </w:rPr>
+      <w:t xml:space="preserve"> </w:t>
+    </w:r>
+  </w:p>
+</w:hdr>
 </file>
 
 <file path=word/numbering.xml><?xml version="1.0" encoding="utf-8"?>
@@ -5732,6 +5982,69 @@
       <w:contextualSpacing/>
     </w:pPr>
   </w:style>
+  <w:style w:type="paragraph" w:styleId="Header">
+    <w:name w:val="header"/>
+    <w:basedOn w:val="Normal"/>
+    <w:link w:val="HeaderChar"/>
+    <w:uiPriority w:val="99"/>
+    <w:unhideWhenUsed/>
+    <w:rsid w:val="001F62CC"/>
+    <w:pPr>
+      <w:tabs>
+        <w:tab w:val="center" w:pos="4680"/>
+        <w:tab w:val="right" w:pos="9360"/>
+      </w:tabs>
+    </w:pPr>
+  </w:style>
+  <w:style w:type="character" w:customStyle="1" w:styleId="HeaderChar">
+    <w:name w:val="Header Char"/>
+    <w:basedOn w:val="DefaultParagraphFont"/>
+    <w:link w:val="Header"/>
+    <w:uiPriority w:val="99"/>
+    <w:rsid w:val="001F62CC"/>
+  </w:style>
+  <w:style w:type="paragraph" w:styleId="Footer">
+    <w:name w:val="footer"/>
+    <w:basedOn w:val="Normal"/>
+    <w:link w:val="FooterChar"/>
+    <w:uiPriority w:val="99"/>
+    <w:unhideWhenUsed/>
+    <w:rsid w:val="001F62CC"/>
+    <w:pPr>
+      <w:tabs>
+        <w:tab w:val="center" w:pos="4680"/>
+        <w:tab w:val="right" w:pos="9360"/>
+      </w:tabs>
+    </w:pPr>
+  </w:style>
+  <w:style w:type="character" w:customStyle="1" w:styleId="FooterChar">
+    <w:name w:val="Footer Char"/>
+    <w:basedOn w:val="DefaultParagraphFont"/>
+    <w:link w:val="Footer"/>
+    <w:uiPriority w:val="99"/>
+    <w:rsid w:val="001F62CC"/>
+  </w:style>
+  <w:style w:type="character" w:styleId="Hyperlink">
+    <w:name w:val="Hyperlink"/>
+    <w:basedOn w:val="DefaultParagraphFont"/>
+    <w:uiPriority w:val="99"/>
+    <w:unhideWhenUsed/>
+    <w:rsid w:val="0043185F"/>
+    <w:rPr>
+      <w:color w:val="0563C1" w:themeColor="hyperlink"/>
+      <w:u w:val="single"/>
+    </w:rPr>
+  </w:style>
+  <w:style w:type="character" w:styleId="UnresolvedMention">
+    <w:name w:val="Unresolved Mention"/>
+    <w:basedOn w:val="DefaultParagraphFont"/>
+    <w:uiPriority w:val="99"/>
+    <w:rsid w:val="0043185F"/>
+    <w:rPr>
+      <w:color w:val="605E5C"/>
+      <w:shd w:val="clear" w:color="auto" w:fill="E1DFDD"/>
+    </w:rPr>
+  </w:style>
 </w:styles>
 </file>
 

</xml_diff>

<commit_message>
fixed line formatting, and removed mystery lines
</commit_message>
<xml_diff>
--- a/Resume.docx
+++ b/Resume.docx
@@ -4,151 +4,46 @@
   <w:body>
     <w:p>
       <w:pPr>
+        <w:ind w:right="118"/>
+        <w:jc w:val="center"/>
+        <w:rPr>
+          <w:rFonts w:eastAsia="Times New Roman"/>
+          <w:b/>
+          <w:bCs/>
+          <w:sz w:val="32"/>
+          <w:szCs w:val="32"/>
+        </w:rPr>
+      </w:pPr>
+      <w:r>
+        <w:rPr>
+          <w:rFonts w:eastAsia="Times New Roman"/>
+          <w:b/>
+          <w:bCs/>
+          <w:sz w:val="32"/>
+          <w:szCs w:val="32"/>
+        </w:rPr>
+        <w:t>Jinwoo Jacob Kim</w:t>
+      </w:r>
+    </w:p>
+    <w:p>
+      <w:pPr>
         <w:pBdr>
-          <w:bottom w:val="single" w:sz="12" w:space="1" w:color="auto"/>
+          <w:bottom w:val="single" w:sz="4" w:space="1" w:color="auto"/>
         </w:pBdr>
         <w:ind w:right="118"/>
-        <w:jc w:val="center"/>
+        <w:rPr>
+          <w:sz w:val="20"/>
+          <w:szCs w:val="20"/>
+        </w:rPr>
+      </w:pPr>
+      <w:r>
         <w:rPr>
           <w:rFonts w:eastAsia="Times New Roman"/>
           <w:b/>
           <w:bCs/>
-          <w:sz w:val="32"/>
-          <w:szCs w:val="32"/>
-        </w:rPr>
-      </w:pPr>
-      <w:r>
-        <w:rPr>
-          <w:rFonts w:eastAsia="Times New Roman"/>
-          <w:b/>
-          <w:bCs/>
-          <w:sz w:val="32"/>
-          <w:szCs w:val="32"/>
-        </w:rPr>
-        <w:t>Jinwoo Jacob Kim</w:t>
-      </w:r>
-    </w:p>
-    <w:p>
-      <w:pPr>
-        <w:ind w:right="118"/>
-        <w:jc w:val="center"/>
-        <w:rPr>
-          <w:rFonts w:eastAsia="Times New Roman"/>
-          <w:b/>
-          <w:bCs/>
-          <w:sz w:val="32"/>
-          <w:szCs w:val="32"/>
-        </w:rPr>
-      </w:pPr>
-      <w:r>
-        <w:rPr>
-          <w:rFonts w:eastAsia="Times New Roman"/>
-          <w:bCs/>
-        </w:rPr>
-        <w:t>jinwookim3213@outlook.com</w:t>
-      </w:r>
-    </w:p>
-    <w:p>
-      <w:pPr>
-        <w:spacing w:line="242" w:lineRule="auto"/>
-        <w:ind w:right="740"/>
-        <w:rPr>
-          <w:rFonts w:eastAsia="Times New Roman"/>
-          <w:sz w:val="21"/>
-          <w:szCs w:val="21"/>
-        </w:rPr>
-      </w:pPr>
-    </w:p>
-    <w:p>
-      <w:pPr>
-        <w:ind w:left="2"/>
-        <w:rPr>
-          <w:sz w:val="20"/>
-          <w:szCs w:val="20"/>
-        </w:rPr>
-      </w:pPr>
-      <w:r>
-        <w:rPr>
-          <w:rFonts w:eastAsia="Times New Roman"/>
-          <w:b/>
-          <w:bCs/>
         </w:rPr>
         <w:t>EDUCATION:</w:t>
       </w:r>
-    </w:p>
-    <w:p>
-      <w:pPr>
-        <w:spacing w:line="20" w:lineRule="exact"/>
-        <w:rPr>
-          <w:sz w:val="24"/>
-          <w:szCs w:val="24"/>
-        </w:rPr>
-      </w:pPr>
-      <w:r>
-        <w:rPr>
-          <w:noProof/>
-          <w:sz w:val="24"/>
-          <w:szCs w:val="24"/>
-        </w:rPr>
-        <w:drawing>
-          <wp:anchor distT="0" distB="0" distL="114300" distR="114300" simplePos="0" relativeHeight="251661824" behindDoc="1" locked="0" layoutInCell="0" allowOverlap="1" wp14:anchorId="3EBDA210" wp14:editId="0BFF1CF4">
-            <wp:simplePos x="0" y="0"/>
-            <wp:positionH relativeFrom="column">
-              <wp:posOffset>0</wp:posOffset>
-            </wp:positionH>
-            <wp:positionV relativeFrom="paragraph">
-              <wp:posOffset>-1270</wp:posOffset>
-            </wp:positionV>
-            <wp:extent cx="6858000" cy="12065"/>
-            <wp:effectExtent l="0" t="0" r="0" b="0"/>
-            <wp:wrapNone/>
-            <wp:docPr id="3" name="Picture 3"/>
-            <wp:cNvGraphicFramePr>
-              <a:graphicFrameLocks xmlns:a="http://schemas.openxmlformats.org/drawingml/2006/main" noChangeAspect="1"/>
-            </wp:cNvGraphicFramePr>
-            <a:graphic xmlns:a="http://schemas.openxmlformats.org/drawingml/2006/main">
-              <a:graphicData uri="http://schemas.openxmlformats.org/drawingml/2006/picture">
-                <pic:pic xmlns:pic="http://schemas.openxmlformats.org/drawingml/2006/picture">
-                  <pic:nvPicPr>
-                    <pic:cNvPr id="0" name="Picture 3"/>
-                    <pic:cNvPicPr>
-                      <a:picLocks noChangeAspect="1" noChangeArrowheads="1"/>
-                    </pic:cNvPicPr>
-                  </pic:nvPicPr>
-                  <pic:blipFill>
-                    <a:blip r:embed="rId7">
-                      <a:extLst/>
-                    </a:blip>
-                    <a:srcRect/>
-                    <a:stretch>
-                      <a:fillRect/>
-                    </a:stretch>
-                  </pic:blipFill>
-                  <pic:spPr bwMode="auto">
-                    <a:xfrm>
-                      <a:off x="0" y="0"/>
-                      <a:ext cx="6858000" cy="12065"/>
-                    </a:xfrm>
-                    <a:prstGeom prst="rect">
-                      <a:avLst/>
-                    </a:prstGeom>
-                    <a:noFill/>
-                  </pic:spPr>
-                </pic:pic>
-              </a:graphicData>
-            </a:graphic>
-          </wp:anchor>
-        </w:drawing>
-      </w:r>
-    </w:p>
-    <w:p>
-      <w:pPr>
-        <w:spacing w:line="11" w:lineRule="exact"/>
-        <w:rPr>
-          <w:sz w:val="24"/>
-          <w:szCs w:val="24"/>
-        </w:rPr>
-      </w:pPr>
     </w:p>
     <w:p>
       <w:pPr>
@@ -319,14 +214,6 @@
     </w:p>
     <w:p>
       <w:pPr>
-        <w:spacing w:line="20" w:lineRule="exact"/>
-        <w:rPr>
-          <w:rFonts w:ascii="Arial" w:eastAsia="Arial" w:hAnsi="Arial" w:cs="Arial"/>
-        </w:rPr>
-      </w:pPr>
-    </w:p>
-    <w:p>
-      <w:pPr>
         <w:numPr>
           <w:ilvl w:val="0"/>
           <w:numId w:val="1"/>
@@ -358,14 +245,6 @@
     </w:p>
     <w:p>
       <w:pPr>
-        <w:spacing w:line="15" w:lineRule="exact"/>
-        <w:rPr>
-          <w:rFonts w:ascii="Arial" w:eastAsia="Arial" w:hAnsi="Arial" w:cs="Arial"/>
-        </w:rPr>
-      </w:pPr>
-    </w:p>
-    <w:p>
-      <w:pPr>
         <w:numPr>
           <w:ilvl w:val="0"/>
           <w:numId w:val="1"/>
@@ -410,17 +289,7 @@
           <w:sz w:val="21"/>
           <w:szCs w:val="21"/>
         </w:rPr>
-        <w:t xml:space="preserve">, Computer </w:t>
-      </w:r>
-      <w:bookmarkStart w:id="0" w:name="_GoBack"/>
-      <w:bookmarkEnd w:id="0"/>
-      <w:r>
-        <w:rPr>
-          <w:rFonts w:eastAsia="Times New Roman"/>
-          <w:sz w:val="21"/>
-          <w:szCs w:val="21"/>
-        </w:rPr>
-        <w:t xml:space="preserve">Organization and Program(C), </w:t>
+        <w:t xml:space="preserve">, Computer Organization and Program(C), </w:t>
       </w:r>
       <w:r>
         <w:rPr>
@@ -457,7 +326,248 @@
     </w:p>
     <w:p>
       <w:pPr>
-        <w:spacing w:line="214" w:lineRule="exact"/>
+        <w:pStyle w:val="ListParagraph"/>
+        <w:rPr>
+          <w:rFonts w:ascii="Arial" w:eastAsia="Arial" w:hAnsi="Arial" w:cs="Arial"/>
+          <w:sz w:val="21"/>
+          <w:szCs w:val="21"/>
+        </w:rPr>
+      </w:pPr>
+    </w:p>
+    <w:p>
+      <w:pPr>
+        <w:pBdr>
+          <w:bottom w:val="single" w:sz="4" w:space="1" w:color="auto"/>
+        </w:pBdr>
+        <w:ind w:right="118"/>
+        <w:rPr>
+          <w:sz w:val="20"/>
+          <w:szCs w:val="20"/>
+        </w:rPr>
+      </w:pPr>
+      <w:r>
+        <w:rPr>
+          <w:rFonts w:eastAsia="Times New Roman"/>
+          <w:b/>
+          <w:bCs/>
+        </w:rPr>
+        <w:t>TECHNOLOGY SUMMARY:</w:t>
+      </w:r>
+    </w:p>
+    <w:p>
+      <w:pPr>
+        <w:ind w:left="2"/>
+        <w:rPr>
+          <w:sz w:val="20"/>
+          <w:szCs w:val="20"/>
+        </w:rPr>
+      </w:pPr>
+      <w:r>
+        <w:rPr>
+          <w:rFonts w:eastAsia="Times New Roman"/>
+          <w:b/>
+          <w:bCs/>
+        </w:rPr>
+        <w:t>Programming Languages:</w:t>
+      </w:r>
+      <w:r>
+        <w:rPr>
+          <w:rFonts w:eastAsia="Times New Roman"/>
+          <w:b/>
+          <w:bCs/>
+        </w:rPr>
+        <w:t xml:space="preserve"> </w:t>
+      </w:r>
+      <w:r>
+        <w:rPr>
+          <w:rFonts w:eastAsia="Times New Roman"/>
+          <w:sz w:val="20"/>
+          <w:szCs w:val="20"/>
+        </w:rPr>
+        <w:t>Java,</w:t>
+      </w:r>
+      <w:r>
+        <w:rPr>
+          <w:rFonts w:eastAsia="Times New Roman"/>
+          <w:sz w:val="20"/>
+          <w:szCs w:val="20"/>
+        </w:rPr>
+        <w:t xml:space="preserve"> </w:t>
+      </w:r>
+      <w:r>
+        <w:rPr>
+          <w:rFonts w:eastAsia="Times New Roman"/>
+          <w:sz w:val="20"/>
+          <w:szCs w:val="20"/>
+        </w:rPr>
+        <w:t>Python</w:t>
+      </w:r>
+      <w:r>
+        <w:rPr>
+          <w:rFonts w:eastAsia="Times New Roman"/>
+          <w:sz w:val="20"/>
+          <w:szCs w:val="20"/>
+        </w:rPr>
+        <w:t xml:space="preserve">, </w:t>
+      </w:r>
+      <w:r>
+        <w:rPr>
+          <w:rFonts w:eastAsia="Times New Roman"/>
+          <w:sz w:val="20"/>
+          <w:szCs w:val="20"/>
+        </w:rPr>
+        <w:t>C</w:t>
+      </w:r>
+      <w:r>
+        <w:rPr>
+          <w:rFonts w:eastAsia="Times New Roman"/>
+          <w:sz w:val="20"/>
+          <w:szCs w:val="20"/>
+        </w:rPr>
+        <w:t xml:space="preserve">, </w:t>
+      </w:r>
+      <w:r>
+        <w:rPr>
+          <w:rFonts w:eastAsia="Times New Roman"/>
+          <w:sz w:val="20"/>
+          <w:szCs w:val="20"/>
+        </w:rPr>
+        <w:t>C++</w:t>
+      </w:r>
+      <w:r>
+        <w:rPr>
+          <w:rFonts w:eastAsia="Times New Roman"/>
+          <w:sz w:val="20"/>
+          <w:szCs w:val="20"/>
+        </w:rPr>
+        <w:t xml:space="preserve">, </w:t>
+      </w:r>
+      <w:r>
+        <w:rPr>
+          <w:rFonts w:eastAsia="Times New Roman"/>
+          <w:sz w:val="20"/>
+          <w:szCs w:val="20"/>
+        </w:rPr>
+        <w:t>SQL</w:t>
+      </w:r>
+      <w:r>
+        <w:rPr>
+          <w:rFonts w:eastAsia="Times New Roman"/>
+          <w:sz w:val="20"/>
+          <w:szCs w:val="20"/>
+        </w:rPr>
+        <w:t>, Tcl</w:t>
+      </w:r>
+    </w:p>
+    <w:p>
+      <w:pPr>
+        <w:ind w:left="2"/>
+        <w:rPr>
+          <w:sz w:val="20"/>
+          <w:szCs w:val="20"/>
+        </w:rPr>
+      </w:pPr>
+      <w:r>
+        <w:rPr>
+          <w:rFonts w:eastAsia="Times New Roman"/>
+          <w:b/>
+          <w:bCs/>
+        </w:rPr>
+        <w:t xml:space="preserve">Frameworks and Tools: </w:t>
+      </w:r>
+      <w:r>
+        <w:rPr>
+          <w:rFonts w:eastAsia="Times New Roman"/>
+          <w:sz w:val="20"/>
+          <w:szCs w:val="20"/>
+        </w:rPr>
+        <w:t>OS</w:t>
+      </w:r>
+      <w:r>
+        <w:rPr>
+          <w:rFonts w:eastAsia="Times New Roman"/>
+          <w:sz w:val="20"/>
+          <w:szCs w:val="20"/>
+        </w:rPr>
+        <w:t>G</w:t>
+      </w:r>
+      <w:r>
+        <w:rPr>
+          <w:rFonts w:eastAsia="Times New Roman"/>
+          <w:sz w:val="20"/>
+          <w:szCs w:val="20"/>
+        </w:rPr>
+        <w:t>I</w:t>
+      </w:r>
+      <w:r>
+        <w:rPr>
+          <w:rFonts w:eastAsia="Times New Roman"/>
+          <w:sz w:val="20"/>
+          <w:szCs w:val="20"/>
+        </w:rPr>
+        <w:t xml:space="preserve">, </w:t>
+      </w:r>
+      <w:r>
+        <w:rPr>
+          <w:rFonts w:eastAsia="Times New Roman"/>
+          <w:sz w:val="20"/>
+          <w:szCs w:val="20"/>
+        </w:rPr>
+        <w:t>Git</w:t>
+      </w:r>
+      <w:r>
+        <w:rPr>
+          <w:rFonts w:eastAsia="Times New Roman"/>
+          <w:sz w:val="20"/>
+          <w:szCs w:val="20"/>
+        </w:rPr>
+        <w:t>hub</w:t>
+      </w:r>
+      <w:r>
+        <w:rPr>
+          <w:rFonts w:eastAsia="Times New Roman"/>
+          <w:sz w:val="20"/>
+          <w:szCs w:val="20"/>
+        </w:rPr>
+        <w:t xml:space="preserve">, </w:t>
+      </w:r>
+      <w:r>
+        <w:rPr>
+          <w:rFonts w:eastAsia="Times New Roman"/>
+          <w:sz w:val="20"/>
+          <w:szCs w:val="20"/>
+        </w:rPr>
+        <w:t>Agile</w:t>
+      </w:r>
+    </w:p>
+    <w:p>
+      <w:pPr>
+        <w:ind w:left="2"/>
+        <w:rPr>
+          <w:sz w:val="20"/>
+          <w:szCs w:val="20"/>
+        </w:rPr>
+      </w:pPr>
+      <w:r>
+        <w:rPr>
+          <w:rFonts w:eastAsia="Times New Roman"/>
+          <w:b/>
+          <w:bCs/>
+        </w:rPr>
+        <w:t>Other Related Skills:</w:t>
+      </w:r>
+      <w:r>
+        <w:rPr>
+          <w:rFonts w:eastAsia="Times New Roman"/>
+          <w:sz w:val="20"/>
+          <w:szCs w:val="20"/>
+        </w:rPr>
+        <w:t xml:space="preserve"> Microsoft Office (Excel, PowerPoint, Word)</w:t>
+      </w:r>
+    </w:p>
+    <w:p>
+      <w:pPr>
+        <w:spacing w:line="218" w:lineRule="exact"/>
         <w:rPr>
           <w:sz w:val="24"/>
           <w:szCs w:val="24"/>
@@ -466,24 +576,10 @@
     </w:p>
     <w:p>
       <w:pPr>
+        <w:pBdr>
+          <w:bottom w:val="single" w:sz="4" w:space="1" w:color="auto"/>
+        </w:pBdr>
         <w:ind w:left="2"/>
-        <w:rPr>
-          <w:sz w:val="20"/>
-          <w:szCs w:val="20"/>
-        </w:rPr>
-      </w:pPr>
-      <w:r>
-        <w:rPr>
-          <w:rFonts w:eastAsia="Times New Roman"/>
-          <w:b/>
-          <w:bCs/>
-        </w:rPr>
-        <w:t>TECHNOLOGY SUMMARY:</w:t>
-      </w:r>
-    </w:p>
-    <w:p>
-      <w:pPr>
-        <w:spacing w:line="20" w:lineRule="exact"/>
         <w:rPr>
           <w:sz w:val="24"/>
           <w:szCs w:val="24"/>
@@ -491,398 +587,19 @@
       </w:pPr>
       <w:r>
         <w:rPr>
-          <w:noProof/>
+          <w:rFonts w:eastAsia="Times New Roman"/>
+          <w:b/>
+          <w:bCs/>
+        </w:rPr>
+        <w:t>PROFESSIONAL EXPERIENCE:</w:t>
+      </w:r>
+      <w:r>
+        <w:rPr>
           <w:sz w:val="24"/>
           <w:szCs w:val="24"/>
         </w:rPr>
-        <w:drawing>
-          <wp:anchor distT="0" distB="0" distL="114300" distR="114300" simplePos="0" relativeHeight="251656704" behindDoc="1" locked="0" layoutInCell="0" allowOverlap="1" wp14:anchorId="3378580B" wp14:editId="2AD668C7">
-            <wp:simplePos x="0" y="0"/>
-            <wp:positionH relativeFrom="column">
-              <wp:posOffset>0</wp:posOffset>
-            </wp:positionH>
-            <wp:positionV relativeFrom="paragraph">
-              <wp:posOffset>-1270</wp:posOffset>
-            </wp:positionV>
-            <wp:extent cx="6858000" cy="12065"/>
-            <wp:effectExtent l="0" t="0" r="0" b="0"/>
-            <wp:wrapNone/>
-            <wp:docPr id="2" name="Picture 2"/>
-            <wp:cNvGraphicFramePr>
-              <a:graphicFrameLocks xmlns:a="http://schemas.openxmlformats.org/drawingml/2006/main" noChangeAspect="1"/>
-            </wp:cNvGraphicFramePr>
-            <a:graphic xmlns:a="http://schemas.openxmlformats.org/drawingml/2006/main">
-              <a:graphicData uri="http://schemas.openxmlformats.org/drawingml/2006/picture">
-                <pic:pic xmlns:pic="http://schemas.openxmlformats.org/drawingml/2006/picture">
-                  <pic:nvPicPr>
-                    <pic:cNvPr id="0" name="Picture 2"/>
-                    <pic:cNvPicPr>
-                      <a:picLocks noChangeAspect="1" noChangeArrowheads="1"/>
-                    </pic:cNvPicPr>
-                  </pic:nvPicPr>
-                  <pic:blipFill>
-                    <a:blip r:embed="rId7">
-                      <a:extLst/>
-                    </a:blip>
-                    <a:srcRect/>
-                    <a:stretch>
-                      <a:fillRect/>
-                    </a:stretch>
-                  </pic:blipFill>
-                  <pic:spPr bwMode="auto">
-                    <a:xfrm>
-                      <a:off x="0" y="0"/>
-                      <a:ext cx="6858000" cy="12065"/>
-                    </a:xfrm>
-                    <a:prstGeom prst="rect">
-                      <a:avLst/>
-                    </a:prstGeom>
-                    <a:noFill/>
-                  </pic:spPr>
-                </pic:pic>
-              </a:graphicData>
-            </a:graphic>
-          </wp:anchor>
-        </w:drawing>
-      </w:r>
-    </w:p>
-    <w:p>
-      <w:pPr>
-        <w:spacing w:line="14" w:lineRule="exact"/>
-        <w:rPr>
-          <w:sz w:val="24"/>
-          <w:szCs w:val="24"/>
-        </w:rPr>
-      </w:pPr>
-    </w:p>
-    <w:p>
-      <w:pPr>
-        <w:ind w:left="2"/>
-        <w:rPr>
-          <w:sz w:val="20"/>
-          <w:szCs w:val="20"/>
-        </w:rPr>
-      </w:pPr>
-      <w:r>
-        <w:rPr>
-          <w:rFonts w:eastAsia="Times New Roman"/>
-          <w:b/>
-          <w:bCs/>
-        </w:rPr>
-        <w:t>Programming Languages:</w:t>
-      </w:r>
-      <w:r>
-        <w:rPr>
-          <w:rFonts w:eastAsia="Times New Roman"/>
-          <w:b/>
-          <w:bCs/>
-        </w:rPr>
         <w:t xml:space="preserve"> </w:t>
       </w:r>
-      <w:r>
-        <w:rPr>
-          <w:rFonts w:eastAsia="Times New Roman"/>
-          <w:sz w:val="20"/>
-          <w:szCs w:val="20"/>
-        </w:rPr>
-        <w:t>Java,</w:t>
-      </w:r>
-      <w:r>
-        <w:rPr>
-          <w:rFonts w:eastAsia="Times New Roman"/>
-          <w:sz w:val="20"/>
-          <w:szCs w:val="20"/>
-        </w:rPr>
-        <w:t xml:space="preserve"> </w:t>
-      </w:r>
-      <w:r>
-        <w:rPr>
-          <w:rFonts w:eastAsia="Times New Roman"/>
-          <w:sz w:val="20"/>
-          <w:szCs w:val="20"/>
-        </w:rPr>
-        <w:t>Python</w:t>
-      </w:r>
-      <w:r>
-        <w:rPr>
-          <w:rFonts w:eastAsia="Times New Roman"/>
-          <w:sz w:val="20"/>
-          <w:szCs w:val="20"/>
-        </w:rPr>
-        <w:t xml:space="preserve">, </w:t>
-      </w:r>
-      <w:r>
-        <w:rPr>
-          <w:rFonts w:eastAsia="Times New Roman"/>
-          <w:sz w:val="20"/>
-          <w:szCs w:val="20"/>
-        </w:rPr>
-        <w:t>C</w:t>
-      </w:r>
-      <w:r>
-        <w:rPr>
-          <w:rFonts w:eastAsia="Times New Roman"/>
-          <w:sz w:val="20"/>
-          <w:szCs w:val="20"/>
-        </w:rPr>
-        <w:t xml:space="preserve">, </w:t>
-      </w:r>
-      <w:r>
-        <w:rPr>
-          <w:rFonts w:eastAsia="Times New Roman"/>
-          <w:sz w:val="20"/>
-          <w:szCs w:val="20"/>
-        </w:rPr>
-        <w:t>C++</w:t>
-      </w:r>
-      <w:r>
-        <w:rPr>
-          <w:rFonts w:eastAsia="Times New Roman"/>
-          <w:sz w:val="20"/>
-          <w:szCs w:val="20"/>
-        </w:rPr>
-        <w:t xml:space="preserve">, </w:t>
-      </w:r>
-      <w:r>
-        <w:rPr>
-          <w:rFonts w:eastAsia="Times New Roman"/>
-          <w:sz w:val="20"/>
-          <w:szCs w:val="20"/>
-        </w:rPr>
-        <w:t>SQL</w:t>
-      </w:r>
-      <w:r>
-        <w:rPr>
-          <w:rFonts w:eastAsia="Times New Roman"/>
-          <w:sz w:val="20"/>
-          <w:szCs w:val="20"/>
-        </w:rPr>
-        <w:t>, Tcl</w:t>
-      </w:r>
-    </w:p>
-    <w:p>
-      <w:pPr>
-        <w:spacing w:line="1" w:lineRule="exact"/>
-        <w:rPr>
-          <w:sz w:val="24"/>
-          <w:szCs w:val="24"/>
-        </w:rPr>
-      </w:pPr>
-    </w:p>
-    <w:p>
-      <w:pPr>
-        <w:ind w:left="2"/>
-        <w:rPr>
-          <w:sz w:val="20"/>
-          <w:szCs w:val="20"/>
-        </w:rPr>
-      </w:pPr>
-      <w:r>
-        <w:rPr>
-          <w:rFonts w:eastAsia="Times New Roman"/>
-          <w:b/>
-          <w:bCs/>
-        </w:rPr>
-        <w:t xml:space="preserve">Frameworks and Tools: </w:t>
-      </w:r>
-      <w:r>
-        <w:rPr>
-          <w:rFonts w:eastAsia="Times New Roman"/>
-          <w:sz w:val="20"/>
-          <w:szCs w:val="20"/>
-        </w:rPr>
-        <w:t>OS</w:t>
-      </w:r>
-      <w:r>
-        <w:rPr>
-          <w:rFonts w:eastAsia="Times New Roman"/>
-          <w:sz w:val="20"/>
-          <w:szCs w:val="20"/>
-        </w:rPr>
-        <w:t>G</w:t>
-      </w:r>
-      <w:r>
-        <w:rPr>
-          <w:rFonts w:eastAsia="Times New Roman"/>
-          <w:sz w:val="20"/>
-          <w:szCs w:val="20"/>
-        </w:rPr>
-        <w:t>I</w:t>
-      </w:r>
-      <w:r>
-        <w:rPr>
-          <w:rFonts w:eastAsia="Times New Roman"/>
-          <w:sz w:val="20"/>
-          <w:szCs w:val="20"/>
-        </w:rPr>
-        <w:t xml:space="preserve">, </w:t>
-      </w:r>
-      <w:r>
-        <w:rPr>
-          <w:rFonts w:eastAsia="Times New Roman"/>
-          <w:sz w:val="20"/>
-          <w:szCs w:val="20"/>
-        </w:rPr>
-        <w:t>Git</w:t>
-      </w:r>
-      <w:r>
-        <w:rPr>
-          <w:rFonts w:eastAsia="Times New Roman"/>
-          <w:sz w:val="20"/>
-          <w:szCs w:val="20"/>
-        </w:rPr>
-        <w:t>hub</w:t>
-      </w:r>
-      <w:r>
-        <w:rPr>
-          <w:rFonts w:eastAsia="Times New Roman"/>
-          <w:sz w:val="20"/>
-          <w:szCs w:val="20"/>
-        </w:rPr>
-        <w:t xml:space="preserve">, </w:t>
-      </w:r>
-      <w:r>
-        <w:rPr>
-          <w:rFonts w:eastAsia="Times New Roman"/>
-          <w:sz w:val="20"/>
-          <w:szCs w:val="20"/>
-        </w:rPr>
-        <w:t>Agile</w:t>
-      </w:r>
-    </w:p>
-    <w:p>
-      <w:pPr>
-        <w:spacing w:line="1" w:lineRule="exact"/>
-        <w:rPr>
-          <w:sz w:val="24"/>
-          <w:szCs w:val="24"/>
-        </w:rPr>
-      </w:pPr>
-    </w:p>
-    <w:p>
-      <w:pPr>
-        <w:ind w:left="2"/>
-        <w:rPr>
-          <w:sz w:val="20"/>
-          <w:szCs w:val="20"/>
-        </w:rPr>
-      </w:pPr>
-      <w:r>
-        <w:rPr>
-          <w:rFonts w:eastAsia="Times New Roman"/>
-          <w:b/>
-          <w:bCs/>
-        </w:rPr>
-        <w:t>Other Related Skills:</w:t>
-      </w:r>
-      <w:r>
-        <w:rPr>
-          <w:rFonts w:eastAsia="Times New Roman"/>
-          <w:sz w:val="20"/>
-          <w:szCs w:val="20"/>
-        </w:rPr>
-        <w:t xml:space="preserve"> Microsoft Office (Excel, PowerPoint, Word)</w:t>
-      </w:r>
-    </w:p>
-    <w:p>
-      <w:pPr>
-        <w:spacing w:line="218" w:lineRule="exact"/>
-        <w:rPr>
-          <w:sz w:val="24"/>
-          <w:szCs w:val="24"/>
-        </w:rPr>
-      </w:pPr>
-    </w:p>
-    <w:p>
-      <w:pPr>
-        <w:ind w:left="2"/>
-        <w:rPr>
-          <w:sz w:val="20"/>
-          <w:szCs w:val="20"/>
-        </w:rPr>
-      </w:pPr>
-      <w:r>
-        <w:rPr>
-          <w:rFonts w:eastAsia="Times New Roman"/>
-          <w:b/>
-          <w:bCs/>
-        </w:rPr>
-        <w:t>PROFESSIONAL EXPERIENCE:</w:t>
-      </w:r>
-    </w:p>
-    <w:p>
-      <w:pPr>
-        <w:spacing w:line="20" w:lineRule="exact"/>
-        <w:rPr>
-          <w:sz w:val="24"/>
-          <w:szCs w:val="24"/>
-        </w:rPr>
-      </w:pPr>
-      <w:r>
-        <w:rPr>
-          <w:noProof/>
-          <w:sz w:val="24"/>
-          <w:szCs w:val="24"/>
-        </w:rPr>
-        <w:drawing>
-          <wp:anchor distT="0" distB="0" distL="114300" distR="114300" simplePos="0" relativeHeight="251658752" behindDoc="1" locked="0" layoutInCell="0" allowOverlap="1" wp14:anchorId="7073CA05" wp14:editId="251A253E">
-            <wp:simplePos x="0" y="0"/>
-            <wp:positionH relativeFrom="column">
-              <wp:posOffset>0</wp:posOffset>
-            </wp:positionH>
-            <wp:positionV relativeFrom="paragraph">
-              <wp:posOffset>-1270</wp:posOffset>
-            </wp:positionV>
-            <wp:extent cx="6858000" cy="12065"/>
-            <wp:effectExtent l="0" t="0" r="0" b="0"/>
-            <wp:wrapNone/>
-            <wp:docPr id="4" name="Picture 4"/>
-            <wp:cNvGraphicFramePr>
-              <a:graphicFrameLocks xmlns:a="http://schemas.openxmlformats.org/drawingml/2006/main" noChangeAspect="1"/>
-            </wp:cNvGraphicFramePr>
-            <a:graphic xmlns:a="http://schemas.openxmlformats.org/drawingml/2006/main">
-              <a:graphicData uri="http://schemas.openxmlformats.org/drawingml/2006/picture">
-                <pic:pic xmlns:pic="http://schemas.openxmlformats.org/drawingml/2006/picture">
-                  <pic:nvPicPr>
-                    <pic:cNvPr id="0" name="Picture 4"/>
-                    <pic:cNvPicPr>
-                      <a:picLocks noChangeAspect="1" noChangeArrowheads="1"/>
-                    </pic:cNvPicPr>
-                  </pic:nvPicPr>
-                  <pic:blipFill>
-                    <a:blip r:embed="rId7">
-                      <a:extLst/>
-                    </a:blip>
-                    <a:srcRect/>
-                    <a:stretch>
-                      <a:fillRect/>
-                    </a:stretch>
-                  </pic:blipFill>
-                  <pic:spPr bwMode="auto">
-                    <a:xfrm>
-                      <a:off x="0" y="0"/>
-                      <a:ext cx="6858000" cy="12065"/>
-                    </a:xfrm>
-                    <a:prstGeom prst="rect">
-                      <a:avLst/>
-                    </a:prstGeom>
-                    <a:noFill/>
-                  </pic:spPr>
-                </pic:pic>
-              </a:graphicData>
-            </a:graphic>
-          </wp:anchor>
-        </w:drawing>
-      </w:r>
-    </w:p>
-    <w:p>
-      <w:pPr>
-        <w:spacing w:line="14" w:lineRule="exact"/>
-        <w:rPr>
-          <w:sz w:val="24"/>
-          <w:szCs w:val="24"/>
-        </w:rPr>
-      </w:pPr>
     </w:p>
     <w:p>
       <w:pPr>
@@ -1494,8 +1211,8 @@
         </w:rPr>
         <w:t xml:space="preserve"> 2017 </w:t>
       </w:r>
-      <w:bookmarkStart w:id="1" w:name="OLE_LINK1"/>
-      <w:bookmarkStart w:id="2" w:name="OLE_LINK2"/>
+      <w:bookmarkStart w:id="0" w:name="OLE_LINK1"/>
+      <w:bookmarkStart w:id="1" w:name="OLE_LINK2"/>
       <w:r>
         <w:rPr>
           <w:rFonts w:eastAsia="Times New Roman"/>
@@ -1508,8 +1225,8 @@
         </w:rPr>
         <w:t>–</w:t>
       </w:r>
+      <w:bookmarkEnd w:id="0"/>
       <w:bookmarkEnd w:id="1"/>
-      <w:bookmarkEnd w:id="2"/>
       <w:r>
         <w:rPr>
           <w:rFonts w:eastAsia="Times New Roman"/>
@@ -1534,15 +1251,6 @@
         </w:rPr>
         <w:t>April 2018</w:t>
       </w:r>
-    </w:p>
-    <w:p>
-      <w:pPr>
-        <w:spacing w:line="1" w:lineRule="exact"/>
-        <w:rPr>
-          <w:sz w:val="24"/>
-          <w:szCs w:val="24"/>
-        </w:rPr>
-      </w:pPr>
     </w:p>
     <w:p>
       <w:pPr>
@@ -1802,7 +1510,7 @@
     <w:p>
       <w:pPr>
         <w:pBdr>
-          <w:bottom w:val="single" w:sz="12" w:space="1" w:color="auto"/>
+          <w:bottom w:val="single" w:sz="4" w:space="1" w:color="auto"/>
         </w:pBdr>
         <w:ind w:left="2"/>
         <w:rPr>
@@ -1835,15 +1543,6 @@
         </w:rPr>
         <w:t>Unix Based Shell</w:t>
       </w:r>
-    </w:p>
-    <w:p>
-      <w:pPr>
-        <w:spacing w:line="23" w:lineRule="exact"/>
-        <w:rPr>
-          <w:sz w:val="24"/>
-          <w:szCs w:val="24"/>
-        </w:rPr>
-      </w:pPr>
     </w:p>
     <w:p>
       <w:pPr>
@@ -2370,7 +2069,7 @@
     </w:p>
     <w:p>
       <w:pPr>
-        <w:spacing w:line="23" w:lineRule="exact"/>
+        <w:spacing w:line="218" w:lineRule="exact"/>
         <w:rPr>
           <w:sz w:val="24"/>
           <w:szCs w:val="24"/>
@@ -2379,116 +2078,17 @@
     </w:p>
     <w:p>
       <w:pPr>
-        <w:spacing w:line="10" w:lineRule="exact"/>
-        <w:rPr>
-          <w:sz w:val="24"/>
-          <w:szCs w:val="24"/>
-        </w:rPr>
-      </w:pPr>
-    </w:p>
-    <w:p>
-      <w:pPr>
-        <w:spacing w:line="218" w:lineRule="exact"/>
-        <w:rPr>
-          <w:sz w:val="24"/>
-          <w:szCs w:val="24"/>
-        </w:rPr>
-      </w:pPr>
-    </w:p>
-    <w:p>
-      <w:pPr>
+        <w:pBdr>
+          <w:bottom w:val="single" w:sz="4" w:space="1" w:color="auto"/>
+        </w:pBdr>
         <w:ind w:left="2"/>
-        <w:rPr>
-          <w:sz w:val="20"/>
-          <w:szCs w:val="20"/>
-        </w:rPr>
-      </w:pPr>
-      <w:r>
-        <w:rPr>
-          <w:rFonts w:eastAsia="Times New Roman"/>
-          <w:b/>
-          <w:bCs/>
-        </w:rPr>
-        <w:t>EXTRACURRICULAR</w:t>
-      </w:r>
-      <w:r>
-        <w:rPr>
-          <w:rFonts w:eastAsia="Times New Roman"/>
-          <w:b/>
-          <w:bCs/>
-        </w:rPr>
-        <w:t>:</w:t>
-      </w:r>
-    </w:p>
-    <w:p>
-      <w:pPr>
-        <w:spacing w:line="20" w:lineRule="exact"/>
-        <w:rPr>
-          <w:sz w:val="24"/>
-          <w:szCs w:val="24"/>
-        </w:rPr>
-      </w:pPr>
-      <w:r>
-        <w:rPr>
-          <w:noProof/>
-          <w:sz w:val="24"/>
-          <w:szCs w:val="24"/>
-        </w:rPr>
-        <w:drawing>
-          <wp:anchor distT="0" distB="0" distL="114300" distR="114300" simplePos="0" relativeHeight="251659776" behindDoc="1" locked="0" layoutInCell="0" allowOverlap="1" wp14:anchorId="77138613" wp14:editId="430B7CD7">
-            <wp:simplePos x="0" y="0"/>
-            <wp:positionH relativeFrom="column">
-              <wp:posOffset>0</wp:posOffset>
-            </wp:positionH>
-            <wp:positionV relativeFrom="paragraph">
-              <wp:posOffset>-1270</wp:posOffset>
-            </wp:positionV>
-            <wp:extent cx="6858000" cy="12065"/>
-            <wp:effectExtent l="0" t="0" r="0" b="0"/>
-            <wp:wrapNone/>
-            <wp:docPr id="5" name="Picture 5"/>
-            <wp:cNvGraphicFramePr>
-              <a:graphicFrameLocks xmlns:a="http://schemas.openxmlformats.org/drawingml/2006/main" noChangeAspect="1"/>
-            </wp:cNvGraphicFramePr>
-            <a:graphic xmlns:a="http://schemas.openxmlformats.org/drawingml/2006/main">
-              <a:graphicData uri="http://schemas.openxmlformats.org/drawingml/2006/picture">
-                <pic:pic xmlns:pic="http://schemas.openxmlformats.org/drawingml/2006/picture">
-                  <pic:nvPicPr>
-                    <pic:cNvPr id="0" name="Picture 5"/>
-                    <pic:cNvPicPr>
-                      <a:picLocks noChangeAspect="1" noChangeArrowheads="1"/>
-                    </pic:cNvPicPr>
-                  </pic:nvPicPr>
-                  <pic:blipFill>
-                    <a:blip r:embed="rId7">
-                      <a:extLst/>
-                    </a:blip>
-                    <a:srcRect/>
-                    <a:stretch>
-                      <a:fillRect/>
-                    </a:stretch>
-                  </pic:blipFill>
-                  <pic:spPr bwMode="auto">
-                    <a:xfrm>
-                      <a:off x="0" y="0"/>
-                      <a:ext cx="6858000" cy="12065"/>
-                    </a:xfrm>
-                    <a:prstGeom prst="rect">
-                      <a:avLst/>
-                    </a:prstGeom>
-                    <a:noFill/>
-                  </pic:spPr>
-                </pic:pic>
-              </a:graphicData>
-            </a:graphic>
-          </wp:anchor>
-        </w:drawing>
-      </w:r>
-    </w:p>
-    <w:p>
-      <w:pPr>
         <w:sectPr>
+          <w:headerReference w:type="even" r:id="rId7"/>
           <w:headerReference w:type="default" r:id="rId8"/>
+          <w:footerReference w:type="even" r:id="rId9"/>
+          <w:footerReference w:type="default" r:id="rId10"/>
+          <w:headerReference w:type="first" r:id="rId11"/>
+          <w:footerReference w:type="first" r:id="rId12"/>
           <w:pgSz w:w="12240" w:h="15840"/>
           <w:pgMar w:top="704" w:right="620" w:bottom="282" w:left="718" w:header="0" w:footer="0" w:gutter="0"/>
           <w:cols w:space="720" w:equalWidth="0">
@@ -2496,15 +2096,158 @@
           </w:cols>
         </w:sectPr>
       </w:pPr>
+      <w:r>
+        <w:rPr>
+          <w:rFonts w:eastAsia="Times New Roman"/>
+          <w:b/>
+          <w:bCs/>
+        </w:rPr>
+        <w:t>EXTRACURRICULAR</w:t>
+      </w:r>
+      <w:r>
+        <w:rPr>
+          <w:rFonts w:eastAsia="Times New Roman"/>
+          <w:b/>
+          <w:bCs/>
+        </w:rPr>
+        <w:t>:</w:t>
+      </w:r>
+      <w:r>
+        <w:t xml:space="preserve"> </w:t>
+      </w:r>
     </w:p>
     <w:p>
       <w:pPr>
-        <w:spacing w:line="34" w:lineRule="exact"/>
-        <w:rPr>
-          <w:sz w:val="24"/>
-          <w:szCs w:val="24"/>
-        </w:rPr>
-      </w:pPr>
+        <w:ind w:right="-837"/>
+        <w:rPr>
+          <w:rFonts w:eastAsia="Times New Roman"/>
+          <w:bCs/>
+          <w:i/>
+          <w:sz w:val="20"/>
+          <w:szCs w:val="20"/>
+        </w:rPr>
+      </w:pPr>
+      <w:r>
+        <w:rPr>
+          <w:rFonts w:eastAsia="Times New Roman"/>
+          <w:b/>
+          <w:bCs/>
+          <w:sz w:val="20"/>
+          <w:szCs w:val="20"/>
+        </w:rPr>
+        <w:t xml:space="preserve">Student Government Association </w:t>
+      </w:r>
+      <w:r>
+        <w:rPr>
+          <w:rFonts w:eastAsia="Times New Roman"/>
+          <w:i/>
+          <w:iCs/>
+          <w:sz w:val="20"/>
+          <w:szCs w:val="20"/>
+        </w:rPr>
+        <w:t>(IT Board Committee</w:t>
+      </w:r>
+      <w:r>
+        <w:rPr>
+          <w:rFonts w:eastAsia="Times New Roman"/>
+          <w:i/>
+          <w:iCs/>
+          <w:sz w:val="20"/>
+          <w:szCs w:val="20"/>
+        </w:rPr>
+        <w:t>)</w:t>
+      </w:r>
+      <w:r>
+        <w:rPr>
+          <w:rFonts w:eastAsia="Times New Roman"/>
+          <w:i/>
+          <w:iCs/>
+          <w:sz w:val="20"/>
+          <w:szCs w:val="20"/>
+        </w:rPr>
+        <w:tab/>
+      </w:r>
+      <w:r>
+        <w:rPr>
+          <w:rFonts w:eastAsia="Times New Roman"/>
+          <w:i/>
+          <w:iCs/>
+          <w:sz w:val="20"/>
+          <w:szCs w:val="20"/>
+        </w:rPr>
+        <w:tab/>
+      </w:r>
+      <w:r>
+        <w:rPr>
+          <w:rFonts w:eastAsia="Times New Roman"/>
+          <w:i/>
+          <w:iCs/>
+          <w:sz w:val="20"/>
+          <w:szCs w:val="20"/>
+        </w:rPr>
+        <w:tab/>
+      </w:r>
+      <w:r>
+        <w:rPr>
+          <w:rFonts w:eastAsia="Times New Roman"/>
+          <w:i/>
+          <w:iCs/>
+          <w:sz w:val="20"/>
+          <w:szCs w:val="20"/>
+        </w:rPr>
+        <w:tab/>
+        <w:t xml:space="preserve">                     </w:t>
+      </w:r>
+      <w:r>
+        <w:rPr>
+          <w:rFonts w:eastAsia="Times New Roman"/>
+          <w:i/>
+          <w:iCs/>
+          <w:sz w:val="20"/>
+          <w:szCs w:val="20"/>
+        </w:rPr>
+        <w:t xml:space="preserve">  </w:t>
+      </w:r>
+      <w:r>
+        <w:rPr>
+          <w:rFonts w:eastAsia="Times New Roman"/>
+          <w:i/>
+          <w:iCs/>
+          <w:sz w:val="20"/>
+          <w:szCs w:val="20"/>
+        </w:rPr>
+        <w:t xml:space="preserve"> </w:t>
+      </w:r>
+      <w:r>
+        <w:rPr>
+          <w:rFonts w:eastAsia="Times New Roman"/>
+          <w:bCs/>
+          <w:i/>
+          <w:sz w:val="20"/>
+          <w:szCs w:val="20"/>
+        </w:rPr>
+        <w:t xml:space="preserve">August 2018 </w:t>
+      </w:r>
+      <w:r>
+        <w:rPr>
+          <w:rFonts w:eastAsia="Times New Roman"/>
+          <w:bCs/>
+          <w:i/>
+          <w:sz w:val="20"/>
+          <w:szCs w:val="20"/>
+        </w:rPr>
+        <w:t>–</w:t>
+      </w:r>
+      <w:r>
+        <w:rPr>
+          <w:rFonts w:eastAsia="Times New Roman"/>
+          <w:bCs/>
+          <w:i/>
+          <w:sz w:val="20"/>
+          <w:szCs w:val="20"/>
+        </w:rPr>
+        <w:t xml:space="preserve"> Present</w:t>
+      </w:r>
     </w:p>
     <w:p>
       <w:pPr>
@@ -2525,33 +2268,33 @@
           <w:sz w:val="20"/>
           <w:szCs w:val="20"/>
         </w:rPr>
-        <w:t xml:space="preserve">Student Government Association </w:t>
-      </w:r>
-      <w:r>
-        <w:rPr>
-          <w:rFonts w:eastAsia="Times New Roman"/>
+        <w:t xml:space="preserve">VGDev </w:t>
+      </w:r>
+      <w:r>
+        <w:rPr>
+          <w:rFonts w:eastAsia="Times New Roman"/>
+          <w:bCs/>
           <w:i/>
-          <w:iCs/>
-          <w:sz w:val="20"/>
-          <w:szCs w:val="20"/>
-        </w:rPr>
-        <w:t>(IT Board Committee</w:t>
-      </w:r>
-      <w:r>
-        <w:rPr>
-          <w:rFonts w:eastAsia="Times New Roman"/>
+          <w:sz w:val="20"/>
+          <w:szCs w:val="20"/>
+        </w:rPr>
+        <w:t xml:space="preserve">(Member) </w:t>
+      </w:r>
+      <w:r>
+        <w:rPr>
+          <w:rFonts w:eastAsia="Times New Roman"/>
+          <w:bCs/>
           <w:i/>
-          <w:iCs/>
-          <w:sz w:val="20"/>
-          <w:szCs w:val="20"/>
-        </w:rPr>
-        <w:t>)</w:t>
-      </w:r>
-      <w:r>
-        <w:rPr>
-          <w:rFonts w:eastAsia="Times New Roman"/>
+          <w:sz w:val="20"/>
+          <w:szCs w:val="20"/>
+        </w:rPr>
+        <w:tab/>
+      </w:r>
+      <w:r>
+        <w:rPr>
+          <w:rFonts w:eastAsia="Times New Roman"/>
+          <w:bCs/>
           <w:i/>
-          <w:iCs/>
           <w:sz w:val="20"/>
           <w:szCs w:val="20"/>
         </w:rPr>
@@ -2560,8 +2303,8 @@
       <w:r>
         <w:rPr>
           <w:rFonts w:eastAsia="Times New Roman"/>
+          <w:bCs/>
           <w:i/>
-          <w:iCs/>
           <w:sz w:val="20"/>
           <w:szCs w:val="20"/>
         </w:rPr>
@@ -2570,8 +2313,8 @@
       <w:r>
         <w:rPr>
           <w:rFonts w:eastAsia="Times New Roman"/>
+          <w:bCs/>
           <w:i/>
-          <w:iCs/>
           <w:sz w:val="20"/>
           <w:szCs w:val="20"/>
         </w:rPr>
@@ -2580,33 +2323,32 @@
       <w:r>
         <w:rPr>
           <w:rFonts w:eastAsia="Times New Roman"/>
+          <w:bCs/>
           <w:i/>
-          <w:iCs/>
           <w:sz w:val="20"/>
           <w:szCs w:val="20"/>
         </w:rPr>
         <w:tab/>
-        <w:t xml:space="preserve">                     </w:t>
-      </w:r>
-      <w:r>
-        <w:rPr>
-          <w:rFonts w:eastAsia="Times New Roman"/>
+      </w:r>
+      <w:r>
+        <w:rPr>
+          <w:rFonts w:eastAsia="Times New Roman"/>
+          <w:bCs/>
           <w:i/>
-          <w:iCs/>
-          <w:sz w:val="20"/>
-          <w:szCs w:val="20"/>
-        </w:rPr>
-        <w:t xml:space="preserve">  </w:t>
-      </w:r>
-      <w:r>
-        <w:rPr>
-          <w:rFonts w:eastAsia="Times New Roman"/>
+          <w:sz w:val="20"/>
+          <w:szCs w:val="20"/>
+        </w:rPr>
+        <w:tab/>
+      </w:r>
+      <w:r>
+        <w:rPr>
+          <w:rFonts w:eastAsia="Times New Roman"/>
+          <w:bCs/>
           <w:i/>
-          <w:iCs/>
-          <w:sz w:val="20"/>
-          <w:szCs w:val="20"/>
-        </w:rPr>
-        <w:t xml:space="preserve"> </w:t>
+          <w:sz w:val="20"/>
+          <w:szCs w:val="20"/>
+        </w:rPr>
+        <w:tab/>
       </w:r>
       <w:r>
         <w:rPr>
@@ -2616,7 +2358,7 @@
           <w:sz w:val="20"/>
           <w:szCs w:val="20"/>
         </w:rPr>
-        <w:t xml:space="preserve">August 2018 </w:t>
+        <w:tab/>
       </w:r>
       <w:r>
         <w:rPr>
@@ -2626,7 +2368,8 @@
           <w:sz w:val="20"/>
           <w:szCs w:val="20"/>
         </w:rPr>
-        <w:t>–</w:t>
+        <w:tab/>
+        <w:t xml:space="preserve">         </w:t>
       </w:r>
       <w:r>
         <w:rPr>
@@ -2636,7 +2379,7 @@
           <w:sz w:val="20"/>
           <w:szCs w:val="20"/>
         </w:rPr>
-        <w:t xml:space="preserve"> Present</w:t>
+        <w:t xml:space="preserve">August 2018 – Present </w:t>
       </w:r>
     </w:p>
     <w:p>
@@ -2645,36 +2388,44 @@
         <w:rPr>
           <w:rFonts w:eastAsia="Times New Roman"/>
           <w:bCs/>
+          <w:sz w:val="20"/>
+          <w:szCs w:val="20"/>
+        </w:rPr>
+      </w:pPr>
+      <w:r>
+        <w:rPr>
+          <w:rFonts w:eastAsia="Times New Roman"/>
+          <w:b/>
+          <w:bCs/>
+          <w:sz w:val="20"/>
+          <w:szCs w:val="20"/>
+        </w:rPr>
+        <w:t>Power Lifting Team</w:t>
+      </w:r>
+      <w:r>
+        <w:rPr>
+          <w:rFonts w:eastAsia="Times New Roman"/>
+          <w:b/>
+          <w:bCs/>
+          <w:sz w:val="20"/>
+          <w:szCs w:val="20"/>
+        </w:rPr>
+        <w:t xml:space="preserve"> </w:t>
+      </w:r>
+      <w:r>
+        <w:rPr>
+          <w:rFonts w:eastAsia="Times New Roman"/>
+          <w:bCs/>
           <w:i/>
           <w:sz w:val="20"/>
           <w:szCs w:val="20"/>
         </w:rPr>
-      </w:pPr>
-      <w:r>
-        <w:rPr>
-          <w:rFonts w:eastAsia="Times New Roman"/>
-          <w:b/>
-          <w:bCs/>
-          <w:sz w:val="20"/>
-          <w:szCs w:val="20"/>
-        </w:rPr>
-        <w:t xml:space="preserve">VGDev </w:t>
-      </w:r>
-      <w:r>
-        <w:rPr>
-          <w:rFonts w:eastAsia="Times New Roman"/>
-          <w:bCs/>
-          <w:i/>
-          <w:sz w:val="20"/>
-          <w:szCs w:val="20"/>
-        </w:rPr>
-        <w:t xml:space="preserve">(Member) </w:t>
-      </w:r>
-      <w:r>
-        <w:rPr>
-          <w:rFonts w:eastAsia="Times New Roman"/>
-          <w:bCs/>
-          <w:i/>
+        <w:t>(Member)</w:t>
+      </w:r>
+      <w:r>
+        <w:rPr>
+          <w:rFonts w:eastAsia="Times New Roman"/>
+          <w:bCs/>
           <w:sz w:val="20"/>
           <w:szCs w:val="20"/>
         </w:rPr>
@@ -2684,152 +2435,13 @@
         <w:rPr>
           <w:rFonts w:eastAsia="Times New Roman"/>
           <w:bCs/>
-          <w:i/>
           <w:sz w:val="20"/>
           <w:szCs w:val="20"/>
         </w:rPr>
         <w:tab/>
       </w:r>
-      <w:r>
-        <w:rPr>
-          <w:rFonts w:eastAsia="Times New Roman"/>
-          <w:bCs/>
-          <w:i/>
-          <w:sz w:val="20"/>
-          <w:szCs w:val="20"/>
-        </w:rPr>
-        <w:tab/>
-      </w:r>
-      <w:r>
-        <w:rPr>
-          <w:rFonts w:eastAsia="Times New Roman"/>
-          <w:bCs/>
-          <w:i/>
-          <w:sz w:val="20"/>
-          <w:szCs w:val="20"/>
-        </w:rPr>
-        <w:tab/>
-      </w:r>
-      <w:r>
-        <w:rPr>
-          <w:rFonts w:eastAsia="Times New Roman"/>
-          <w:bCs/>
-          <w:i/>
-          <w:sz w:val="20"/>
-          <w:szCs w:val="20"/>
-        </w:rPr>
-        <w:tab/>
-      </w:r>
-      <w:r>
-        <w:rPr>
-          <w:rFonts w:eastAsia="Times New Roman"/>
-          <w:bCs/>
-          <w:i/>
-          <w:sz w:val="20"/>
-          <w:szCs w:val="20"/>
-        </w:rPr>
-        <w:tab/>
-      </w:r>
-      <w:r>
-        <w:rPr>
-          <w:rFonts w:eastAsia="Times New Roman"/>
-          <w:bCs/>
-          <w:i/>
-          <w:sz w:val="20"/>
-          <w:szCs w:val="20"/>
-        </w:rPr>
-        <w:tab/>
-      </w:r>
-      <w:r>
-        <w:rPr>
-          <w:rFonts w:eastAsia="Times New Roman"/>
-          <w:bCs/>
-          <w:i/>
-          <w:sz w:val="20"/>
-          <w:szCs w:val="20"/>
-        </w:rPr>
-        <w:tab/>
-      </w:r>
-      <w:r>
-        <w:rPr>
-          <w:rFonts w:eastAsia="Times New Roman"/>
-          <w:bCs/>
-          <w:i/>
-          <w:sz w:val="20"/>
-          <w:szCs w:val="20"/>
-        </w:rPr>
-        <w:tab/>
-        <w:t xml:space="preserve">         </w:t>
-      </w:r>
-      <w:r>
-        <w:rPr>
-          <w:rFonts w:eastAsia="Times New Roman"/>
-          <w:bCs/>
-          <w:i/>
-          <w:sz w:val="20"/>
-          <w:szCs w:val="20"/>
-        </w:rPr>
-        <w:t xml:space="preserve">August 2018 – Present </w:t>
-      </w:r>
-    </w:p>
-    <w:p>
-      <w:pPr>
-        <w:ind w:right="-837"/>
-        <w:rPr>
-          <w:rFonts w:eastAsia="Times New Roman"/>
-          <w:bCs/>
-          <w:sz w:val="20"/>
-          <w:szCs w:val="20"/>
-        </w:rPr>
-      </w:pPr>
-      <w:r>
-        <w:rPr>
-          <w:rFonts w:eastAsia="Times New Roman"/>
-          <w:b/>
-          <w:bCs/>
-          <w:sz w:val="20"/>
-          <w:szCs w:val="20"/>
-        </w:rPr>
-        <w:t>Power Lifting Team</w:t>
-      </w:r>
-      <w:r>
-        <w:rPr>
-          <w:rFonts w:eastAsia="Times New Roman"/>
-          <w:b/>
-          <w:bCs/>
-          <w:sz w:val="20"/>
-          <w:szCs w:val="20"/>
-        </w:rPr>
-        <w:t xml:space="preserve"> </w:t>
-      </w:r>
-      <w:r>
-        <w:rPr>
-          <w:rFonts w:eastAsia="Times New Roman"/>
-          <w:bCs/>
-          <w:i/>
-          <w:sz w:val="20"/>
-          <w:szCs w:val="20"/>
-        </w:rPr>
-        <w:t>(Member)</w:t>
-      </w:r>
-      <w:r>
-        <w:rPr>
-          <w:rFonts w:eastAsia="Times New Roman"/>
-          <w:bCs/>
-          <w:sz w:val="20"/>
-          <w:szCs w:val="20"/>
-        </w:rPr>
-        <w:tab/>
-      </w:r>
-      <w:r>
-        <w:rPr>
-          <w:rFonts w:eastAsia="Times New Roman"/>
-          <w:bCs/>
-          <w:sz w:val="20"/>
-          <w:szCs w:val="20"/>
-        </w:rPr>
-        <w:tab/>
-      </w:r>
+      <w:bookmarkStart w:id="2" w:name="_GoBack"/>
+      <w:bookmarkEnd w:id="2"/>
       <w:r>
         <w:rPr>
           <w:rFonts w:eastAsia="Times New Roman"/>
@@ -2937,6 +2549,36 @@
 </w:endnotes>
 </file>
 
+<file path=word/footer1.xml><?xml version="1.0" encoding="utf-8"?>
+<w:ftr xmlns:wpc="http://schemas.microsoft.com/office/word/2010/wordprocessingCanvas" xmlns:cx="http://schemas.microsoft.com/office/drawing/2014/chartex" xmlns:cx1="http://schemas.microsoft.com/office/drawing/2015/9/8/chartex" xmlns:cx2="http://schemas.microsoft.com/office/drawing/2015/10/21/chartex" xmlns:cx3="http://schemas.microsoft.com/office/drawing/2016/5/9/chartex" xmlns:cx4="http://schemas.microsoft.com/office/drawing/2016/5/10/chartex" xmlns:cx5="http://schemas.microsoft.com/office/drawing/2016/5/11/chartex" xmlns:cx6="http://schemas.microsoft.com/office/drawing/2016/5/12/chartex" xmlns:cx7="http://schemas.microsoft.com/office/drawing/2016/5/13/chartex" xmlns:cx8="http://schemas.microsoft.com/office/drawing/2016/5/14/chartex" xmlns:mc="http://schemas.openxmlformats.org/markup-compatibility/2006" xmlns:aink="http://schemas.microsoft.com/office/drawing/2016/ink" xmlns:am3d="http://schemas.microsoft.com/office/drawing/2017/model3d" xmlns:o="urn:schemas-microsoft-com:office:office" xmlns:r="http://schemas.openxmlformats.org/officeDocument/2006/relationships" xmlns:m="http://schemas.openxmlformats.org/officeDocument/2006/math" xmlns:v="urn:schemas-microsoft-com:vml" xmlns:wp14="http://schemas.microsoft.com/office/word/2010/wordprocessingDrawing" xmlns:wp="http://schemas.openxmlformats.org/drawingml/2006/wordprocessingDrawing" xmlns:w10="urn:schemas-microsoft-com:office:word" xmlns:w="http://schemas.openxmlformats.org/wordprocessingml/2006/main" xmlns:w14="http://schemas.microsoft.com/office/word/2010/wordml" xmlns:w15="http://schemas.microsoft.com/office/word/2012/wordml" xmlns:w16cid="http://schemas.microsoft.com/office/word/2016/wordml/cid" xmlns:w16se="http://schemas.microsoft.com/office/word/2015/wordml/symex" xmlns:wpg="http://schemas.microsoft.com/office/word/2010/wordprocessingGroup" xmlns:wpi="http://schemas.microsoft.com/office/word/2010/wordprocessingInk" xmlns:wne="http://schemas.microsoft.com/office/word/2006/wordml" xmlns:wps="http://schemas.microsoft.com/office/word/2010/wordprocessingShape" mc:Ignorable="w14 w15 w16se w16cid wp14">
+  <w:p>
+    <w:pPr>
+      <w:pStyle w:val="Footer"/>
+    </w:pPr>
+  </w:p>
+</w:ftr>
+</file>
+
+<file path=word/footer2.xml><?xml version="1.0" encoding="utf-8"?>
+<w:ftr xmlns:wpc="http://schemas.microsoft.com/office/word/2010/wordprocessingCanvas" xmlns:cx="http://schemas.microsoft.com/office/drawing/2014/chartex" xmlns:cx1="http://schemas.microsoft.com/office/drawing/2015/9/8/chartex" xmlns:cx2="http://schemas.microsoft.com/office/drawing/2015/10/21/chartex" xmlns:cx3="http://schemas.microsoft.com/office/drawing/2016/5/9/chartex" xmlns:cx4="http://schemas.microsoft.com/office/drawing/2016/5/10/chartex" xmlns:cx5="http://schemas.microsoft.com/office/drawing/2016/5/11/chartex" xmlns:cx6="http://schemas.microsoft.com/office/drawing/2016/5/12/chartex" xmlns:cx7="http://schemas.microsoft.com/office/drawing/2016/5/13/chartex" xmlns:cx8="http://schemas.microsoft.com/office/drawing/2016/5/14/chartex" xmlns:mc="http://schemas.openxmlformats.org/markup-compatibility/2006" xmlns:aink="http://schemas.microsoft.com/office/drawing/2016/ink" xmlns:am3d="http://schemas.microsoft.com/office/drawing/2017/model3d" xmlns:o="urn:schemas-microsoft-com:office:office" xmlns:r="http://schemas.openxmlformats.org/officeDocument/2006/relationships" xmlns:m="http://schemas.openxmlformats.org/officeDocument/2006/math" xmlns:v="urn:schemas-microsoft-com:vml" xmlns:wp14="http://schemas.microsoft.com/office/word/2010/wordprocessingDrawing" xmlns:wp="http://schemas.openxmlformats.org/drawingml/2006/wordprocessingDrawing" xmlns:w10="urn:schemas-microsoft-com:office:word" xmlns:w="http://schemas.openxmlformats.org/wordprocessingml/2006/main" xmlns:w14="http://schemas.microsoft.com/office/word/2010/wordml" xmlns:w15="http://schemas.microsoft.com/office/word/2012/wordml" xmlns:w16cid="http://schemas.microsoft.com/office/word/2016/wordml/cid" xmlns:w16se="http://schemas.microsoft.com/office/word/2015/wordml/symex" xmlns:wpg="http://schemas.microsoft.com/office/word/2010/wordprocessingGroup" xmlns:wpi="http://schemas.microsoft.com/office/word/2010/wordprocessingInk" xmlns:wne="http://schemas.microsoft.com/office/word/2006/wordml" xmlns:wps="http://schemas.microsoft.com/office/word/2010/wordprocessingShape" mc:Ignorable="w14 w15 w16se w16cid wp14">
+  <w:p>
+    <w:pPr>
+      <w:pStyle w:val="Footer"/>
+    </w:pPr>
+  </w:p>
+</w:ftr>
+</file>
+
+<file path=word/footer3.xml><?xml version="1.0" encoding="utf-8"?>
+<w:ftr xmlns:wpc="http://schemas.microsoft.com/office/word/2010/wordprocessingCanvas" xmlns:cx="http://schemas.microsoft.com/office/drawing/2014/chartex" xmlns:cx1="http://schemas.microsoft.com/office/drawing/2015/9/8/chartex" xmlns:cx2="http://schemas.microsoft.com/office/drawing/2015/10/21/chartex" xmlns:cx3="http://schemas.microsoft.com/office/drawing/2016/5/9/chartex" xmlns:cx4="http://schemas.microsoft.com/office/drawing/2016/5/10/chartex" xmlns:cx5="http://schemas.microsoft.com/office/drawing/2016/5/11/chartex" xmlns:cx6="http://schemas.microsoft.com/office/drawing/2016/5/12/chartex" xmlns:cx7="http://schemas.microsoft.com/office/drawing/2016/5/13/chartex" xmlns:cx8="http://schemas.microsoft.com/office/drawing/2016/5/14/chartex" xmlns:mc="http://schemas.openxmlformats.org/markup-compatibility/2006" xmlns:aink="http://schemas.microsoft.com/office/drawing/2016/ink" xmlns:am3d="http://schemas.microsoft.com/office/drawing/2017/model3d" xmlns:o="urn:schemas-microsoft-com:office:office" xmlns:r="http://schemas.openxmlformats.org/officeDocument/2006/relationships" xmlns:m="http://schemas.openxmlformats.org/officeDocument/2006/math" xmlns:v="urn:schemas-microsoft-com:vml" xmlns:wp14="http://schemas.microsoft.com/office/word/2010/wordprocessingDrawing" xmlns:wp="http://schemas.openxmlformats.org/drawingml/2006/wordprocessingDrawing" xmlns:w10="urn:schemas-microsoft-com:office:word" xmlns:w="http://schemas.openxmlformats.org/wordprocessingml/2006/main" xmlns:w14="http://schemas.microsoft.com/office/word/2010/wordml" xmlns:w15="http://schemas.microsoft.com/office/word/2012/wordml" xmlns:w16cid="http://schemas.microsoft.com/office/word/2016/wordml/cid" xmlns:w16se="http://schemas.microsoft.com/office/word/2015/wordml/symex" xmlns:wpg="http://schemas.microsoft.com/office/word/2010/wordprocessingGroup" xmlns:wpi="http://schemas.microsoft.com/office/word/2010/wordprocessingInk" xmlns:wne="http://schemas.microsoft.com/office/word/2006/wordml" xmlns:wps="http://schemas.microsoft.com/office/word/2010/wordprocessingShape" mc:Ignorable="w14 w15 w16se w16cid wp14">
+  <w:p>
+    <w:pPr>
+      <w:pStyle w:val="Footer"/>
+    </w:pPr>
+  </w:p>
+</w:ftr>
+</file>
+
 <file path=word/footnotes.xml><?xml version="1.0" encoding="utf-8"?>
 <w:footnotes xmlns:wpc="http://schemas.microsoft.com/office/word/2010/wordprocessingCanvas" xmlns:cx="http://schemas.microsoft.com/office/drawing/2014/chartex" xmlns:cx1="http://schemas.microsoft.com/office/drawing/2015/9/8/chartex" xmlns:cx2="http://schemas.microsoft.com/office/drawing/2015/10/21/chartex" xmlns:cx3="http://schemas.microsoft.com/office/drawing/2016/5/9/chartex" xmlns:cx4="http://schemas.microsoft.com/office/drawing/2016/5/10/chartex" xmlns:cx5="http://schemas.microsoft.com/office/drawing/2016/5/11/chartex" xmlns:cx6="http://schemas.microsoft.com/office/drawing/2016/5/12/chartex" xmlns:cx7="http://schemas.microsoft.com/office/drawing/2016/5/13/chartex" xmlns:cx8="http://schemas.microsoft.com/office/drawing/2016/5/14/chartex" xmlns:mc="http://schemas.openxmlformats.org/markup-compatibility/2006" xmlns:aink="http://schemas.microsoft.com/office/drawing/2016/ink" xmlns:am3d="http://schemas.microsoft.com/office/drawing/2017/model3d" xmlns:o="urn:schemas-microsoft-com:office:office" xmlns:r="http://schemas.openxmlformats.org/officeDocument/2006/relationships" xmlns:m="http://schemas.openxmlformats.org/officeDocument/2006/math" xmlns:v="urn:schemas-microsoft-com:vml" xmlns:wp14="http://schemas.microsoft.com/office/word/2010/wordprocessingDrawing" xmlns:wp="http://schemas.openxmlformats.org/drawingml/2006/wordprocessingDrawing" xmlns:w10="urn:schemas-microsoft-com:office:word" xmlns:w="http://schemas.openxmlformats.org/wordprocessingml/2006/main" xmlns:w14="http://schemas.microsoft.com/office/word/2010/wordml" xmlns:w15="http://schemas.microsoft.com/office/word/2012/wordml" xmlns:w16cid="http://schemas.microsoft.com/office/word/2016/wordml/cid" xmlns:w16se="http://schemas.microsoft.com/office/word/2015/wordml/symex" xmlns:wpg="http://schemas.microsoft.com/office/word/2010/wordprocessingGroup" xmlns:wpi="http://schemas.microsoft.com/office/word/2010/wordprocessingInk" xmlns:wne="http://schemas.microsoft.com/office/word/2006/wordml" xmlns:wps="http://schemas.microsoft.com/office/word/2010/wordprocessingShape" mc:Ignorable="w14 w15 w16se w16cid wp14">
   <w:footnote w:type="separator" w:id="-1">
@@ -2960,6 +2602,16 @@
 <w:hdr xmlns:wpc="http://schemas.microsoft.com/office/word/2010/wordprocessingCanvas" xmlns:cx="http://schemas.microsoft.com/office/drawing/2014/chartex" xmlns:cx1="http://schemas.microsoft.com/office/drawing/2015/9/8/chartex" xmlns:cx2="http://schemas.microsoft.com/office/drawing/2015/10/21/chartex" xmlns:cx3="http://schemas.microsoft.com/office/drawing/2016/5/9/chartex" xmlns:cx4="http://schemas.microsoft.com/office/drawing/2016/5/10/chartex" xmlns:cx5="http://schemas.microsoft.com/office/drawing/2016/5/11/chartex" xmlns:cx6="http://schemas.microsoft.com/office/drawing/2016/5/12/chartex" xmlns:cx7="http://schemas.microsoft.com/office/drawing/2016/5/13/chartex" xmlns:cx8="http://schemas.microsoft.com/office/drawing/2016/5/14/chartex" xmlns:mc="http://schemas.openxmlformats.org/markup-compatibility/2006" xmlns:aink="http://schemas.microsoft.com/office/drawing/2016/ink" xmlns:am3d="http://schemas.microsoft.com/office/drawing/2017/model3d" xmlns:o="urn:schemas-microsoft-com:office:office" xmlns:r="http://schemas.openxmlformats.org/officeDocument/2006/relationships" xmlns:m="http://schemas.openxmlformats.org/officeDocument/2006/math" xmlns:v="urn:schemas-microsoft-com:vml" xmlns:wp14="http://schemas.microsoft.com/office/word/2010/wordprocessingDrawing" xmlns:wp="http://schemas.openxmlformats.org/drawingml/2006/wordprocessingDrawing" xmlns:w10="urn:schemas-microsoft-com:office:word" xmlns:w="http://schemas.openxmlformats.org/wordprocessingml/2006/main" xmlns:w14="http://schemas.microsoft.com/office/word/2010/wordml" xmlns:w15="http://schemas.microsoft.com/office/word/2012/wordml" xmlns:w16cid="http://schemas.microsoft.com/office/word/2016/wordml/cid" xmlns:w16se="http://schemas.microsoft.com/office/word/2015/wordml/symex" xmlns:wpg="http://schemas.microsoft.com/office/word/2010/wordprocessingGroup" xmlns:wpi="http://schemas.microsoft.com/office/word/2010/wordprocessingInk" xmlns:wne="http://schemas.microsoft.com/office/word/2006/wordml" xmlns:wps="http://schemas.microsoft.com/office/word/2010/wordprocessingShape" mc:Ignorable="w14 w15 w16se w16cid wp14">
   <w:p>
     <w:pPr>
+      <w:pStyle w:val="Header"/>
+    </w:pPr>
+  </w:p>
+</w:hdr>
+</file>
+
+<file path=word/header2.xml><?xml version="1.0" encoding="utf-8"?>
+<w:hdr xmlns:wpc="http://schemas.microsoft.com/office/word/2010/wordprocessingCanvas" xmlns:cx="http://schemas.microsoft.com/office/drawing/2014/chartex" xmlns:cx1="http://schemas.microsoft.com/office/drawing/2015/9/8/chartex" xmlns:cx2="http://schemas.microsoft.com/office/drawing/2015/10/21/chartex" xmlns:cx3="http://schemas.microsoft.com/office/drawing/2016/5/9/chartex" xmlns:cx4="http://schemas.microsoft.com/office/drawing/2016/5/10/chartex" xmlns:cx5="http://schemas.microsoft.com/office/drawing/2016/5/11/chartex" xmlns:cx6="http://schemas.microsoft.com/office/drawing/2016/5/12/chartex" xmlns:cx7="http://schemas.microsoft.com/office/drawing/2016/5/13/chartex" xmlns:cx8="http://schemas.microsoft.com/office/drawing/2016/5/14/chartex" xmlns:mc="http://schemas.openxmlformats.org/markup-compatibility/2006" xmlns:aink="http://schemas.microsoft.com/office/drawing/2016/ink" xmlns:am3d="http://schemas.microsoft.com/office/drawing/2017/model3d" xmlns:o="urn:schemas-microsoft-com:office:office" xmlns:r="http://schemas.openxmlformats.org/officeDocument/2006/relationships" xmlns:m="http://schemas.openxmlformats.org/officeDocument/2006/math" xmlns:v="urn:schemas-microsoft-com:vml" xmlns:wp14="http://schemas.microsoft.com/office/word/2010/wordprocessingDrawing" xmlns:wp="http://schemas.openxmlformats.org/drawingml/2006/wordprocessingDrawing" xmlns:w10="urn:schemas-microsoft-com:office:word" xmlns:w="http://schemas.openxmlformats.org/wordprocessingml/2006/main" xmlns:w14="http://schemas.microsoft.com/office/word/2010/wordml" xmlns:w15="http://schemas.microsoft.com/office/word/2012/wordml" xmlns:w16cid="http://schemas.microsoft.com/office/word/2016/wordml/cid" xmlns:w16se="http://schemas.microsoft.com/office/word/2015/wordml/symex" xmlns:wpg="http://schemas.microsoft.com/office/word/2010/wordprocessingGroup" xmlns:wpi="http://schemas.microsoft.com/office/word/2010/wordprocessingInk" xmlns:wne="http://schemas.microsoft.com/office/word/2006/wordml" xmlns:wps="http://schemas.microsoft.com/office/word/2010/wordprocessingShape" mc:Ignorable="w14 w15 w16se w16cid wp14">
+  <w:p>
+    <w:pPr>
       <w:rPr>
         <w:rFonts w:eastAsia="Times New Roman"/>
         <w:bCs/>
@@ -2980,11 +2632,22 @@
     <w:r>
       <w:rPr>
         <w:rFonts w:eastAsia="Times New Roman"/>
+        <w:b/>
         <w:bCs/>
         <w:sz w:val="20"/>
         <w:szCs w:val="20"/>
       </w:rPr>
-      <w:t>5083 Brendlynn Dr.</w:t>
+      <w:t>linkedin:</w:t>
+    </w:r>
+    <w:r>
+      <w:rPr>
+        <w:rFonts w:eastAsia="Times New Roman"/>
+        <w:b/>
+        <w:bCs/>
+        <w:sz w:val="20"/>
+        <w:szCs w:val="20"/>
+      </w:rPr>
+      <w:t xml:space="preserve"> </w:t>
     </w:r>
     <w:r>
       <w:rPr>
@@ -2993,7 +2656,7 @@
         <w:sz w:val="20"/>
         <w:szCs w:val="20"/>
       </w:rPr>
-      <w:tab/>
+      <w:t>linkedin.com/in/jjkim3213</w:t>
     </w:r>
     <w:r>
       <w:rPr>
@@ -3002,7 +2665,7 @@
         <w:sz w:val="20"/>
         <w:szCs w:val="20"/>
       </w:rPr>
-      <w:tab/>
+      <w:t xml:space="preserve">                                                                                                         </w:t>
     </w:r>
     <w:r>
       <w:rPr>
@@ -3011,7 +2674,7 @@
         <w:sz w:val="20"/>
         <w:szCs w:val="20"/>
       </w:rPr>
-      <w:tab/>
+      <w:t xml:space="preserve"> </w:t>
     </w:r>
     <w:r>
       <w:rPr>
@@ -3020,7 +2683,7 @@
         <w:sz w:val="20"/>
         <w:szCs w:val="20"/>
       </w:rPr>
-      <w:tab/>
+      <w:t xml:space="preserve"> </w:t>
     </w:r>
     <w:r>
       <w:rPr>
@@ -3029,7 +2692,17 @@
         <w:sz w:val="20"/>
         <w:szCs w:val="20"/>
       </w:rPr>
-      <w:tab/>
+      <w:t xml:space="preserve">    </w:t>
+    </w:r>
+    <w:r>
+      <w:rPr>
+        <w:rFonts w:eastAsia="Times New Roman"/>
+        <w:b/>
+        <w:bCs/>
+        <w:sz w:val="20"/>
+        <w:szCs w:val="20"/>
+      </w:rPr>
+      <w:t xml:space="preserve">phone: </w:t>
     </w:r>
     <w:r>
       <w:rPr>
@@ -3038,16 +2711,37 @@
         <w:sz w:val="20"/>
         <w:szCs w:val="20"/>
       </w:rPr>
-      <w:tab/>
+      <w:t>(404) 482-9138</w:t>
     </w:r>
-    <w:r>
+  </w:p>
+  <w:p>
+    <w:pPr>
       <w:rPr>
         <w:rFonts w:eastAsia="Times New Roman"/>
         <w:bCs/>
         <w:sz w:val="20"/>
         <w:szCs w:val="20"/>
       </w:rPr>
-      <w:tab/>
+    </w:pPr>
+    <w:r>
+      <w:rPr>
+        <w:rFonts w:eastAsia="Times New Roman"/>
+        <w:b/>
+        <w:bCs/>
+        <w:sz w:val="20"/>
+        <w:szCs w:val="20"/>
+      </w:rPr>
+      <w:t>github:</w:t>
+    </w:r>
+    <w:r>
+      <w:rPr>
+        <w:rFonts w:eastAsia="Times New Roman"/>
+        <w:b/>
+        <w:bCs/>
+        <w:sz w:val="20"/>
+        <w:szCs w:val="20"/>
+      </w:rPr>
+      <w:t xml:space="preserve"> </w:t>
     </w:r>
     <w:r>
       <w:rPr>
@@ -3056,7 +2750,7 @@
         <w:sz w:val="20"/>
         <w:szCs w:val="20"/>
       </w:rPr>
-      <w:tab/>
+      <w:t>github.com/Jkim3213</w:t>
     </w:r>
     <w:r>
       <w:rPr>
@@ -3065,8 +2759,7 @@
         <w:sz w:val="20"/>
         <w:szCs w:val="20"/>
       </w:rPr>
-      <w:tab/>
-      <w:t xml:space="preserve">       </w:t>
+      <w:t xml:space="preserve">                                                                                                              </w:t>
     </w:r>
     <w:r>
       <w:rPr>
@@ -3075,7 +2768,47 @@
         <w:sz w:val="20"/>
         <w:szCs w:val="20"/>
       </w:rPr>
-      <w:t xml:space="preserve">         </w:t>
+      <w:t xml:space="preserve">            </w:t>
+    </w:r>
+    <w:r>
+      <w:rPr>
+        <w:rFonts w:eastAsia="Times New Roman"/>
+        <w:b/>
+        <w:bCs/>
+        <w:sz w:val="20"/>
+        <w:szCs w:val="20"/>
+      </w:rPr>
+      <w:t>ad</w:t>
+    </w:r>
+    <w:r>
+      <w:rPr>
+        <w:rFonts w:eastAsia="Times New Roman"/>
+        <w:b/>
+        <w:bCs/>
+        <w:sz w:val="20"/>
+        <w:szCs w:val="20"/>
+      </w:rPr>
+      <w:t>dre</w:t>
+    </w:r>
+    <w:r>
+      <w:rPr>
+        <w:rFonts w:eastAsia="Times New Roman"/>
+        <w:b/>
+        <w:bCs/>
+        <w:sz w:val="20"/>
+        <w:szCs w:val="20"/>
+      </w:rPr>
+      <w:t>ss</w:t>
+    </w:r>
+    <w:r>
+      <w:rPr>
+        <w:rFonts w:eastAsia="Times New Roman"/>
+        <w:b/>
+        <w:bCs/>
+        <w:sz w:val="20"/>
+        <w:szCs w:val="20"/>
+      </w:rPr>
+      <w:t xml:space="preserve">: </w:t>
     </w:r>
     <w:r>
       <w:rPr>
@@ -3084,7 +2817,7 @@
         <w:sz w:val="20"/>
         <w:szCs w:val="20"/>
       </w:rPr>
-      <w:t>linkedin.com/in/jjkim3213</w:t>
+      <w:t>5083 Brendlynn Dr.</w:t>
     </w:r>
   </w:p>
   <w:p>
@@ -3099,11 +2832,12 @@
     <w:r>
       <w:rPr>
         <w:rFonts w:eastAsia="Times New Roman"/>
+        <w:b/>
         <w:bCs/>
         <w:sz w:val="20"/>
         <w:szCs w:val="20"/>
       </w:rPr>
-      <w:t>Suwanee, GA 30024</w:t>
+      <w:t>email:</w:t>
     </w:r>
     <w:r>
       <w:rPr>
@@ -3121,7 +2855,7 @@
         <w:sz w:val="20"/>
         <w:szCs w:val="20"/>
       </w:rPr>
-      <w:tab/>
+      <w:t>jinwookim3213@outlook.com</w:t>
     </w:r>
     <w:r>
       <w:rPr>
@@ -3130,7 +2864,7 @@
         <w:sz w:val="20"/>
         <w:szCs w:val="20"/>
       </w:rPr>
-      <w:tab/>
+      <w:t xml:space="preserve">                                                                                                       </w:t>
     </w:r>
     <w:r>
       <w:rPr>
@@ -3139,7 +2873,7 @@
         <w:sz w:val="20"/>
         <w:szCs w:val="20"/>
       </w:rPr>
-      <w:tab/>
+      <w:t xml:space="preserve"> </w:t>
     </w:r>
     <w:r>
       <w:rPr>
@@ -3148,7 +2882,7 @@
         <w:sz w:val="20"/>
         <w:szCs w:val="20"/>
       </w:rPr>
-      <w:tab/>
+      <w:t xml:space="preserve"> </w:t>
     </w:r>
     <w:r>
       <w:rPr>
@@ -3157,7 +2891,7 @@
         <w:sz w:val="20"/>
         <w:szCs w:val="20"/>
       </w:rPr>
-      <w:tab/>
+      <w:t xml:space="preserve">         </w:t>
     </w:r>
     <w:r>
       <w:rPr>
@@ -3166,7 +2900,7 @@
         <w:sz w:val="20"/>
         <w:szCs w:val="20"/>
       </w:rPr>
-      <w:tab/>
+      <w:t>Suwanee, GA 30024</w:t>
     </w:r>
     <w:r>
       <w:rPr>
@@ -3175,217 +2909,18 @@
         <w:sz w:val="20"/>
         <w:szCs w:val="20"/>
       </w:rPr>
-      <w:tab/>
-    </w:r>
-    <w:r>
-      <w:rPr>
-        <w:rFonts w:eastAsia="Times New Roman"/>
-        <w:bCs/>
-        <w:sz w:val="20"/>
-        <w:szCs w:val="20"/>
-      </w:rPr>
-      <w:t xml:space="preserve">    </w:t>
-    </w:r>
-    <w:r>
-      <w:rPr>
-        <w:rFonts w:eastAsia="Times New Roman"/>
-        <w:bCs/>
-        <w:sz w:val="20"/>
-        <w:szCs w:val="20"/>
-      </w:rPr>
-      <w:tab/>
-    </w:r>
-    <w:r>
-      <w:rPr>
-        <w:rFonts w:eastAsia="Times New Roman"/>
-        <w:bCs/>
-        <w:sz w:val="20"/>
-        <w:szCs w:val="20"/>
-      </w:rPr>
-      <w:t xml:space="preserve">     </w:t>
-    </w:r>
-    <w:r>
-      <w:rPr>
-        <w:rFonts w:eastAsia="Times New Roman"/>
-        <w:bCs/>
-        <w:sz w:val="20"/>
-        <w:szCs w:val="20"/>
-      </w:rPr>
-      <w:t xml:space="preserve">               </w:t>
-    </w:r>
-    <w:r>
-      <w:rPr>
-        <w:rFonts w:eastAsia="Times New Roman"/>
-        <w:bCs/>
-        <w:sz w:val="20"/>
-        <w:szCs w:val="20"/>
-      </w:rPr>
-      <w:t xml:space="preserve"> </w:t>
-    </w:r>
-    <w:r>
-      <w:rPr>
-        <w:rFonts w:eastAsia="Times New Roman"/>
-        <w:bCs/>
-        <w:sz w:val="20"/>
-        <w:szCs w:val="20"/>
-      </w:rPr>
-      <w:t xml:space="preserve">        </w:t>
-    </w:r>
-    <w:r>
-      <w:rPr>
-        <w:rFonts w:eastAsia="Times New Roman"/>
-        <w:bCs/>
-        <w:sz w:val="20"/>
-        <w:szCs w:val="20"/>
-      </w:rPr>
-      <w:t xml:space="preserve"> </w:t>
-    </w:r>
-    <w:r>
-      <w:rPr>
-        <w:rFonts w:eastAsia="Times New Roman"/>
-        <w:bCs/>
-        <w:sz w:val="20"/>
-        <w:szCs w:val="20"/>
-      </w:rPr>
-      <w:t>github.com/Jkim3213</w:t>
+      <w:t>, USA</w:t>
     </w:r>
   </w:p>
+</w:hdr>
+</file>
+
+<file path=word/header3.xml><?xml version="1.0" encoding="utf-8"?>
+<w:hdr xmlns:wpc="http://schemas.microsoft.com/office/word/2010/wordprocessingCanvas" xmlns:cx="http://schemas.microsoft.com/office/drawing/2014/chartex" xmlns:cx1="http://schemas.microsoft.com/office/drawing/2015/9/8/chartex" xmlns:cx2="http://schemas.microsoft.com/office/drawing/2015/10/21/chartex" xmlns:cx3="http://schemas.microsoft.com/office/drawing/2016/5/9/chartex" xmlns:cx4="http://schemas.microsoft.com/office/drawing/2016/5/10/chartex" xmlns:cx5="http://schemas.microsoft.com/office/drawing/2016/5/11/chartex" xmlns:cx6="http://schemas.microsoft.com/office/drawing/2016/5/12/chartex" xmlns:cx7="http://schemas.microsoft.com/office/drawing/2016/5/13/chartex" xmlns:cx8="http://schemas.microsoft.com/office/drawing/2016/5/14/chartex" xmlns:mc="http://schemas.openxmlformats.org/markup-compatibility/2006" xmlns:aink="http://schemas.microsoft.com/office/drawing/2016/ink" xmlns:am3d="http://schemas.microsoft.com/office/drawing/2017/model3d" xmlns:o="urn:schemas-microsoft-com:office:office" xmlns:r="http://schemas.openxmlformats.org/officeDocument/2006/relationships" xmlns:m="http://schemas.openxmlformats.org/officeDocument/2006/math" xmlns:v="urn:schemas-microsoft-com:vml" xmlns:wp14="http://schemas.microsoft.com/office/word/2010/wordprocessingDrawing" xmlns:wp="http://schemas.openxmlformats.org/drawingml/2006/wordprocessingDrawing" xmlns:w10="urn:schemas-microsoft-com:office:word" xmlns:w="http://schemas.openxmlformats.org/wordprocessingml/2006/main" xmlns:w14="http://schemas.microsoft.com/office/word/2010/wordml" xmlns:w15="http://schemas.microsoft.com/office/word/2012/wordml" xmlns:w16cid="http://schemas.microsoft.com/office/word/2016/wordml/cid" xmlns:w16se="http://schemas.microsoft.com/office/word/2015/wordml/symex" xmlns:wpg="http://schemas.microsoft.com/office/word/2010/wordprocessingGroup" xmlns:wpi="http://schemas.microsoft.com/office/word/2010/wordprocessingInk" xmlns:wne="http://schemas.microsoft.com/office/word/2006/wordml" xmlns:wps="http://schemas.microsoft.com/office/word/2010/wordprocessingShape" mc:Ignorable="w14 w15 w16se w16cid wp14">
   <w:p>
     <w:pPr>
-      <w:rPr>
-        <w:rFonts w:eastAsia="Times New Roman"/>
-        <w:bCs/>
-        <w:sz w:val="20"/>
-        <w:szCs w:val="20"/>
-      </w:rPr>
+      <w:pStyle w:val="Header"/>
     </w:pPr>
-    <w:r>
-      <w:rPr>
-        <w:rFonts w:eastAsia="Times New Roman"/>
-        <w:bCs/>
-        <w:sz w:val="20"/>
-        <w:szCs w:val="20"/>
-      </w:rPr>
-      <w:t>(404) 482-9138</w:t>
-    </w:r>
-    <w:r>
-      <w:rPr>
-        <w:rFonts w:eastAsia="Times New Roman"/>
-        <w:bCs/>
-        <w:sz w:val="20"/>
-        <w:szCs w:val="20"/>
-      </w:rPr>
-      <w:t xml:space="preserve"> </w:t>
-    </w:r>
-    <w:r>
-      <w:rPr>
-        <w:rFonts w:eastAsia="Times New Roman"/>
-        <w:bCs/>
-        <w:sz w:val="20"/>
-        <w:szCs w:val="20"/>
-      </w:rPr>
-      <w:tab/>
-    </w:r>
-    <w:r>
-      <w:rPr>
-        <w:rFonts w:eastAsia="Times New Roman"/>
-        <w:bCs/>
-        <w:sz w:val="20"/>
-        <w:szCs w:val="20"/>
-      </w:rPr>
-      <w:tab/>
-    </w:r>
-    <w:r>
-      <w:rPr>
-        <w:rFonts w:eastAsia="Times New Roman"/>
-        <w:bCs/>
-        <w:sz w:val="20"/>
-        <w:szCs w:val="20"/>
-      </w:rPr>
-      <w:tab/>
-    </w:r>
-    <w:r>
-      <w:rPr>
-        <w:rFonts w:eastAsia="Times New Roman"/>
-        <w:bCs/>
-        <w:sz w:val="20"/>
-        <w:szCs w:val="20"/>
-      </w:rPr>
-      <w:tab/>
-    </w:r>
-    <w:r>
-      <w:rPr>
-        <w:rFonts w:eastAsia="Times New Roman"/>
-        <w:bCs/>
-        <w:sz w:val="20"/>
-        <w:szCs w:val="20"/>
-      </w:rPr>
-      <w:tab/>
-    </w:r>
-    <w:r>
-      <w:rPr>
-        <w:rFonts w:eastAsia="Times New Roman"/>
-        <w:bCs/>
-        <w:sz w:val="20"/>
-        <w:szCs w:val="20"/>
-      </w:rPr>
-      <w:tab/>
-    </w:r>
-    <w:r>
-      <w:rPr>
-        <w:rFonts w:eastAsia="Times New Roman"/>
-        <w:bCs/>
-        <w:sz w:val="20"/>
-        <w:szCs w:val="20"/>
-      </w:rPr>
-      <w:tab/>
-    </w:r>
-    <w:r>
-      <w:rPr>
-        <w:rFonts w:eastAsia="Times New Roman"/>
-        <w:bCs/>
-        <w:sz w:val="20"/>
-        <w:szCs w:val="20"/>
-      </w:rPr>
-      <w:tab/>
-    </w:r>
-    <w:r>
-      <w:rPr>
-        <w:rFonts w:eastAsia="Times New Roman"/>
-        <w:bCs/>
-        <w:sz w:val="20"/>
-        <w:szCs w:val="20"/>
-      </w:rPr>
-      <w:tab/>
-    </w:r>
-    <w:r>
-      <w:rPr>
-        <w:rFonts w:eastAsia="Times New Roman"/>
-        <w:bCs/>
-        <w:sz w:val="20"/>
-        <w:szCs w:val="20"/>
-      </w:rPr>
-      <w:tab/>
-      <w:t xml:space="preserve">     </w:t>
-    </w:r>
-    <w:r>
-      <w:rPr>
-        <w:rFonts w:eastAsia="Times New Roman"/>
-        <w:bCs/>
-        <w:sz w:val="20"/>
-        <w:szCs w:val="20"/>
-      </w:rPr>
-      <w:t xml:space="preserve"> </w:t>
-    </w:r>
-    <w:r>
-      <w:rPr>
-        <w:rFonts w:eastAsia="Times New Roman"/>
-        <w:bCs/>
-        <w:sz w:val="20"/>
-        <w:szCs w:val="20"/>
-      </w:rPr>
-      <w:t xml:space="preserve"> </w:t>
-    </w:r>
   </w:p>
 </w:hdr>
 </file>

</xml_diff>